<commit_message>
exercise for test dragon
</commit_message>
<xml_diff>
--- a/pseudo code for dragon.docx
+++ b/pseudo code for dragon.docx
@@ -4,13 +4,773 @@
   <w:body>
     <w:p>
       <w:r>
+        <w:t>Index.html</w:t>
+      </w:r>
+    </w:p>
+    <w:p>
+      <w:r>
+        <w:t>BEGIN HTML DOCUMENT</w:t>
+      </w:r>
+    </w:p>
+    <w:p/>
+    <w:p>
+      <w:r>
+        <w:t xml:space="preserve">  // Document type declaration for HTML5</w:t>
+      </w:r>
+    </w:p>
+    <w:p>
+      <w:r>
+        <w:t xml:space="preserve">  DECLARE document type as HTML5</w:t>
+      </w:r>
+    </w:p>
+    <w:p/>
+    <w:p>
+      <w:r>
+        <w:t xml:space="preserve">  // Start of the HTML document</w:t>
+      </w:r>
+    </w:p>
+    <w:p>
+      <w:r>
+        <w:t xml:space="preserve">  START HTML with language set to English</w:t>
+      </w:r>
+    </w:p>
+    <w:p/>
+    <w:p>
+      <w:r>
+        <w:t xml:space="preserve">    // Head section of the document</w:t>
+      </w:r>
+    </w:p>
+    <w:p>
+      <w:r>
+        <w:t xml:space="preserve">    START HEAD section</w:t>
+      </w:r>
+    </w:p>
+    <w:p/>
+    <w:p>
+      <w:r>
+        <w:t xml:space="preserve">      // Specify the character set for the document</w:t>
+      </w:r>
+      <w:r>
+        <w:t xml:space="preserve"> meta charset=””</w:t>
+      </w:r>
+    </w:p>
+    <w:p>
+      <w:r>
+        <w:t xml:space="preserve">      SET character encoding to UTF-8</w:t>
+      </w:r>
+    </w:p>
+    <w:p/>
+    <w:p>
+      <w:r>
+        <w:t xml:space="preserve">      // Define the viewport settings for responsive design</w:t>
+      </w:r>
+      <w:r>
+        <w:t xml:space="preserve">. Meta name=”” content=”” </w:t>
+      </w:r>
+    </w:p>
+    <w:p>
+      <w:r>
+        <w:t xml:space="preserve">      SET viewport to width=device-width, initial-scale=1.0</w:t>
+      </w:r>
+    </w:p>
+    <w:p/>
+    <w:p>
+      <w:r>
+        <w:lastRenderedPageBreak/>
+        <w:t xml:space="preserve">      // Link external CSS stylesheets</w:t>
+      </w:r>
+      <w:r>
+        <w:t xml:space="preserve"> link </w:t>
+      </w:r>
+      <w:proofErr w:type="spellStart"/>
+      <w:r>
+        <w:t>rel</w:t>
+      </w:r>
+      <w:proofErr w:type="spellEnd"/>
+      <w:r>
+        <w:t>=”stylesheet”</w:t>
+      </w:r>
+    </w:p>
+    <w:p>
+      <w:r>
+        <w:t xml:space="preserve">      LINK to external stylesheet "styles.css"</w:t>
+      </w:r>
+    </w:p>
+    <w:p/>
+    <w:p>
+      <w:r>
+        <w:t xml:space="preserve">      // Set the title of the webpage</w:t>
+      </w:r>
+    </w:p>
+    <w:p>
+      <w:r>
+        <w:t xml:space="preserve">      SET title to "RPG - Dragon Repeller"</w:t>
+      </w:r>
+    </w:p>
+    <w:p/>
+    <w:p>
+      <w:r>
+        <w:t xml:space="preserve">    END HEAD section</w:t>
+      </w:r>
+    </w:p>
+    <w:p/>
+    <w:p>
+      <w:r>
+        <w:t xml:space="preserve">    // Body section of the document</w:t>
+      </w:r>
+    </w:p>
+    <w:p>
+      <w:r>
+        <w:t xml:space="preserve">    START BODY section</w:t>
+      </w:r>
+    </w:p>
+    <w:p/>
+    <w:p>
+      <w:r>
+        <w:t xml:space="preserve">      // Main game container</w:t>
+      </w:r>
+    </w:p>
+    <w:p>
+      <w:r>
+        <w:t xml:space="preserve">      CREATE a DIV with id "game"</w:t>
+      </w:r>
+    </w:p>
+    <w:p/>
+    <w:p>
+      <w:r>
+        <w:t xml:space="preserve">        // Player stats display area</w:t>
+      </w:r>
+    </w:p>
+    <w:p>
+      <w:r>
+        <w:t xml:space="preserve">        CREATE a DIV with id "stats"</w:t>
+      </w:r>
+    </w:p>
+    <w:p/>
+    <w:p>
+      <w:r>
+        <w:t xml:space="preserve">          // Display player's experience points (XP)</w:t>
+      </w:r>
+    </w:p>
+    <w:p>
+      <w:r>
+        <w:lastRenderedPageBreak/>
+        <w:t xml:space="preserve">          CREATE a SPAN with class "stat" containing text "XP:"</w:t>
+      </w:r>
+    </w:p>
+    <w:p>
+      <w:r>
+        <w:t xml:space="preserve">            CREATE a STRONG element containing a SPAN with id "</w:t>
+      </w:r>
+      <w:proofErr w:type="spellStart"/>
+      <w:r>
+        <w:t>xpText</w:t>
+      </w:r>
+      <w:proofErr w:type="spellEnd"/>
+      <w:r>
+        <w:t>" and initial value "0"</w:t>
+      </w:r>
+    </w:p>
+    <w:p/>
+    <w:p>
+      <w:r>
+        <w:t xml:space="preserve">          // Display player's health points</w:t>
+      </w:r>
+      <w:r>
+        <w:t xml:space="preserve"> -repeat the above</w:t>
+      </w:r>
+    </w:p>
+    <w:p>
+      <w:r>
+        <w:t xml:space="preserve">          CREATE a SPAN with class "stat" containing text "Health:"</w:t>
+      </w:r>
+    </w:p>
+    <w:p>
+      <w:r>
+        <w:t xml:space="preserve">            CREATE a STRONG element containing a SPAN with id "</w:t>
+      </w:r>
+      <w:proofErr w:type="spellStart"/>
+      <w:r>
+        <w:t>healthText</w:t>
+      </w:r>
+      <w:proofErr w:type="spellEnd"/>
+      <w:r>
+        <w:t>" and initial value "100"</w:t>
+      </w:r>
+    </w:p>
+    <w:p/>
+    <w:p>
+      <w:r>
+        <w:t xml:space="preserve">          // Display player's gold amount</w:t>
+      </w:r>
+    </w:p>
+    <w:p>
+      <w:r>
+        <w:t xml:space="preserve">          CREATE a SPAN with class "stat" containing text "Gold:"</w:t>
+      </w:r>
+    </w:p>
+    <w:p>
+      <w:r>
+        <w:t xml:space="preserve">            CREATE a STRONG element</w:t>
+      </w:r>
+      <w:r>
+        <w:t>. Within that element also create</w:t>
+      </w:r>
+      <w:r>
+        <w:t xml:space="preserve"> a SPAN with id "</w:t>
+      </w:r>
+      <w:proofErr w:type="spellStart"/>
+      <w:r>
+        <w:t>goldText</w:t>
+      </w:r>
+      <w:proofErr w:type="spellEnd"/>
+      <w:r>
+        <w:t>" and initial value "50"</w:t>
+      </w:r>
+    </w:p>
+    <w:p/>
+    <w:p>
+      <w:r>
+        <w:t xml:space="preserve">        END DIV with id "stats"</w:t>
+      </w:r>
+    </w:p>
+    <w:p/>
+    <w:p>
+      <w:r>
+        <w:t xml:space="preserve">        // Control buttons for player actions</w:t>
+      </w:r>
+    </w:p>
+    <w:p>
+      <w:r>
+        <w:t xml:space="preserve">        CREATE a DIV with id "controls"</w:t>
+      </w:r>
+    </w:p>
+    <w:p/>
+    <w:p>
+      <w:r>
+        <w:t xml:space="preserve">          // Button to navigate to the store</w:t>
+      </w:r>
+    </w:p>
+    <w:p>
+      <w:r>
+        <w:t xml:space="preserve">          CREATE a BUTTON with id "button1" and text "Go to store"</w:t>
+      </w:r>
+    </w:p>
+    <w:p/>
+    <w:p>
+      <w:r>
+        <w:t xml:space="preserve">          // Button to navigate to the cave</w:t>
+      </w:r>
+    </w:p>
+    <w:p>
+      <w:r>
+        <w:t xml:space="preserve">          CREATE a BUTTON with id "button2" and text "Go to cave"</w:t>
+      </w:r>
+    </w:p>
+    <w:p/>
+    <w:p>
+      <w:r>
+        <w:t xml:space="preserve">          // Button to initiate a fight with the dragon</w:t>
+      </w:r>
+    </w:p>
+    <w:p>
+      <w:r>
+        <w:t xml:space="preserve">          CREATE a BUTTON with id "button3" and text "Fight dragon"</w:t>
+      </w:r>
+    </w:p>
+    <w:p/>
+    <w:p>
+      <w:r>
+        <w:t xml:space="preserve">        END DIV with id "controls"</w:t>
+      </w:r>
+    </w:p>
+    <w:p/>
+    <w:p>
+      <w:r>
+        <w:t xml:space="preserve">        // Monster stats display area</w:t>
+      </w:r>
+    </w:p>
+    <w:p>
+      <w:r>
+        <w:t xml:space="preserve">        CREATE a DIV with id "</w:t>
+      </w:r>
+      <w:proofErr w:type="spellStart"/>
+      <w:r>
+        <w:t>monsterStats</w:t>
+      </w:r>
+      <w:proofErr w:type="spellEnd"/>
+      <w:r>
+        <w:t>"</w:t>
+      </w:r>
+    </w:p>
+    <w:p/>
+    <w:p>
+      <w:r>
+        <w:t xml:space="preserve">          // Display the monster's name</w:t>
+      </w:r>
+    </w:p>
+    <w:p>
+      <w:r>
+        <w:t xml:space="preserve">          CREATE a SPAN with class "stat" containing text "Monster Name:"</w:t>
+      </w:r>
+    </w:p>
+    <w:p>
+      <w:r>
+        <w:t xml:space="preserve">            CREATE a STRONG element containing a SPAN with id "</w:t>
+      </w:r>
+      <w:proofErr w:type="spellStart"/>
+      <w:r>
+        <w:t>monsterName</w:t>
+      </w:r>
+      <w:proofErr w:type="spellEnd"/>
+      <w:r>
+        <w:t>"</w:t>
+      </w:r>
+    </w:p>
+    <w:p/>
+    <w:p>
+      <w:r>
+        <w:t xml:space="preserve">          // Display the monster's health points</w:t>
+      </w:r>
+    </w:p>
+    <w:p>
+      <w:r>
+        <w:t xml:space="preserve">          CREATE a SPAN with class "stat" containing text "Health:"</w:t>
+      </w:r>
+    </w:p>
+    <w:p>
+      <w:r>
+        <w:lastRenderedPageBreak/>
+        <w:t xml:space="preserve">            CREATE a STRONG element containing a SPAN with id "</w:t>
+      </w:r>
+      <w:proofErr w:type="spellStart"/>
+      <w:r>
+        <w:t>monsterHealth</w:t>
+      </w:r>
+      <w:proofErr w:type="spellEnd"/>
+      <w:r>
+        <w:t>"</w:t>
+      </w:r>
+    </w:p>
+    <w:p/>
+    <w:p>
+      <w:r>
+        <w:t xml:space="preserve">        END DIV with id "</w:t>
+      </w:r>
+      <w:proofErr w:type="spellStart"/>
+      <w:r>
+        <w:t>monsterStats</w:t>
+      </w:r>
+      <w:proofErr w:type="spellEnd"/>
+      <w:r>
+        <w:t>"</w:t>
+      </w:r>
+    </w:p>
+    <w:p/>
+    <w:p>
+      <w:r>
+        <w:t xml:space="preserve">        // Text area for game narrative and instructions</w:t>
+      </w:r>
+    </w:p>
+    <w:p>
+      <w:r>
+        <w:t xml:space="preserve">        CREATE a DIV with id "text"</w:t>
+      </w:r>
+    </w:p>
+    <w:p>
+      <w:r>
+        <w:t xml:space="preserve">          SET initial text to "Welcome to Dragon Repeller. You must defeat the dragon that is preventing people from leaving the town. You are in the town square. Where do you want to go? Use the buttons above."</w:t>
+      </w:r>
+    </w:p>
+    <w:p/>
+    <w:p>
+      <w:r>
+        <w:t xml:space="preserve">      END DIV with id "game"</w:t>
+      </w:r>
+    </w:p>
+    <w:p/>
+    <w:p>
+      <w:r>
+        <w:t xml:space="preserve">      // Include JavaScript files in the correct order</w:t>
+      </w:r>
+    </w:p>
+    <w:p>
+      <w:r>
+        <w:t xml:space="preserve">      LINK to JavaScript file "../model/gameData.js"</w:t>
+      </w:r>
+    </w:p>
+    <w:p>
+      <w:r>
+        <w:t xml:space="preserve">      LINK to JavaScript file "../controller/gameController.js"</w:t>
+      </w:r>
+    </w:p>
+    <w:p>
+      <w:r>
+        <w:t xml:space="preserve">    END BODY section</w:t>
+      </w:r>
+    </w:p>
+    <w:p>
+      <w:r>
+        <w:t xml:space="preserve">  END HTML document</w:t>
+      </w:r>
+    </w:p>
+    <w:p/>
+    <w:p>
+      <w:r>
+        <w:t>END HTML DOCUMENT</w:t>
+      </w:r>
+      <w:r>
+        <w:br w:type="page"/>
+      </w:r>
+    </w:p>
+    <w:p>
+      <w:r>
+        <w:lastRenderedPageBreak/>
+        <w:t>//stylesheet.css</w:t>
+      </w:r>
+    </w:p>
+    <w:p/>
+    <w:p>
+      <w:r>
+        <w:drawing>
+          <wp:inline distT="0" distB="0" distL="0" distR="0" wp14:anchorId="7A951F04" wp14:editId="0F9DCD3C">
+            <wp:extent cx="8863330" cy="4113530"/>
+            <wp:effectExtent l="0" t="0" r="0" b="1270"/>
+            <wp:docPr id="42309919" name="Picture 1" descr="A screenshot of a computer&#10;&#10;Description automatically generated"/>
+            <wp:cNvGraphicFramePr>
+              <a:graphicFrameLocks xmlns:a="http://schemas.openxmlformats.org/drawingml/2006/main" noChangeAspect="1"/>
+            </wp:cNvGraphicFramePr>
+            <a:graphic xmlns:a="http://schemas.openxmlformats.org/drawingml/2006/main">
+              <a:graphicData uri="http://schemas.openxmlformats.org/drawingml/2006/picture">
+                <pic:pic xmlns:pic="http://schemas.openxmlformats.org/drawingml/2006/picture">
+                  <pic:nvPicPr>
+                    <pic:cNvPr id="42309919" name="Picture 1" descr="A screenshot of a computer&#10;&#10;Description automatically generated"/>
+                    <pic:cNvPicPr/>
+                  </pic:nvPicPr>
+                  <pic:blipFill>
+                    <a:blip r:embed="rId5"/>
+                    <a:stretch>
+                      <a:fillRect/>
+                    </a:stretch>
+                  </pic:blipFill>
+                  <pic:spPr>
+                    <a:xfrm>
+                      <a:off x="0" y="0"/>
+                      <a:ext cx="8863330" cy="4113530"/>
+                    </a:xfrm>
+                    <a:prstGeom prst="rect">
+                      <a:avLst/>
+                    </a:prstGeom>
+                  </pic:spPr>
+                </pic:pic>
+              </a:graphicData>
+            </a:graphic>
+          </wp:inline>
+        </w:drawing>
+      </w:r>
+    </w:p>
+    <w:p>
+      <w:r>
+        <w:t>BEGIN STYLESHEET</w:t>
+      </w:r>
+    </w:p>
+    <w:p/>
+    <w:p>
+      <w:r>
+        <w:t xml:space="preserve">  // Set the background </w:t>
+      </w:r>
+      <w:proofErr w:type="spellStart"/>
+      <w:r>
+        <w:t>color</w:t>
+      </w:r>
+      <w:proofErr w:type="spellEnd"/>
+      <w:r>
+        <w:t xml:space="preserve"> for the entire page</w:t>
+      </w:r>
+      <w:r>
+        <w:t xml:space="preserve">. </w:t>
+      </w:r>
+      <w:r>
+        <w:t>background-</w:t>
+      </w:r>
+      <w:proofErr w:type="spellStart"/>
+      <w:r>
+        <w:t>color</w:t>
+      </w:r>
+      <w:proofErr w:type="spellEnd"/>
+      <w:r>
+        <w:t>:</w:t>
+      </w:r>
+    </w:p>
+    <w:p/>
+    <w:p>
+      <w:r>
+        <w:t xml:space="preserve">  SET background </w:t>
+      </w:r>
+      <w:proofErr w:type="spellStart"/>
+      <w:r>
+        <w:t>color</w:t>
+      </w:r>
+      <w:proofErr w:type="spellEnd"/>
+      <w:r>
+        <w:t xml:space="preserve"> of BODY to dark blue (#0a0a23)</w:t>
+      </w:r>
+    </w:p>
+    <w:p/>
+    <w:p>
+      <w:r>
+        <w:t xml:space="preserve">  // Styling for the text area that displays game instructions and messages</w:t>
+      </w:r>
+    </w:p>
+    <w:p>
+      <w:r>
+        <w:t xml:space="preserve">  SET background </w:t>
+      </w:r>
+      <w:proofErr w:type="spellStart"/>
+      <w:r>
+        <w:t>color</w:t>
+      </w:r>
+      <w:proofErr w:type="spellEnd"/>
+      <w:r>
+        <w:t xml:space="preserve"> of TEXT area (#text) to dark blue (#0a0a23)</w:t>
+      </w:r>
+    </w:p>
+    <w:p>
+      <w:r>
+        <w:t xml:space="preserve">  SET text </w:t>
+      </w:r>
+      <w:proofErr w:type="spellStart"/>
+      <w:r>
+        <w:t>color</w:t>
+      </w:r>
+      <w:proofErr w:type="spellEnd"/>
+      <w:r>
+        <w:t xml:space="preserve"> of TEXT area to white (#ffffff)</w:t>
+      </w:r>
+    </w:p>
+    <w:p>
+      <w:r>
+        <w:t xml:space="preserve">  SET padding of TEXT area to 10 pixels</w:t>
+      </w:r>
+    </w:p>
+    <w:p/>
+    <w:p>
+      <w:r>
+        <w:t xml:space="preserve">  // Styling for the main game container</w:t>
+      </w:r>
+    </w:p>
+    <w:p>
+      <w:r>
+        <w:t xml:space="preserve">  SET maximum width of GAME container (#game) to 500 pixels</w:t>
+      </w:r>
+    </w:p>
+    <w:p>
+      <w:r>
+        <w:t xml:space="preserve">  SET maximum height of GAME container to 400 pixels</w:t>
+      </w:r>
+    </w:p>
+    <w:p>
+      <w:r>
+        <w:t xml:space="preserve">  SET background </w:t>
+      </w:r>
+      <w:proofErr w:type="spellStart"/>
+      <w:r>
+        <w:t>color</w:t>
+      </w:r>
+      <w:proofErr w:type="spellEnd"/>
+      <w:r>
+        <w:t xml:space="preserve"> of GAME container to white (#ffffff)</w:t>
+      </w:r>
+    </w:p>
+    <w:p>
+      <w:r>
+        <w:t xml:space="preserve">  SET text </w:t>
+      </w:r>
+      <w:proofErr w:type="spellStart"/>
+      <w:r>
+        <w:t>color</w:t>
+      </w:r>
+      <w:proofErr w:type="spellEnd"/>
+      <w:r>
+        <w:t xml:space="preserve"> of GAME container to white (#ffffff)</w:t>
+      </w:r>
+    </w:p>
+    <w:p>
+      <w:r>
+        <w:t xml:space="preserve">  SET top margin of GAME container to 30 pixels and auto for left and right to </w:t>
+      </w:r>
+      <w:proofErr w:type="spellStart"/>
+      <w:r>
+        <w:t>center</w:t>
+      </w:r>
+      <w:proofErr w:type="spellEnd"/>
+      <w:r>
+        <w:t xml:space="preserve"> it</w:t>
+      </w:r>
+    </w:p>
+    <w:p>
+      <w:r>
+        <w:t xml:space="preserve">  SET padding of GAME container to 10 pixels</w:t>
+      </w:r>
+    </w:p>
+    <w:p/>
+    <w:p>
+      <w:r>
+        <w:t xml:space="preserve">  // Styling for controls and player stats areas</w:t>
+      </w:r>
+    </w:p>
+    <w:p>
+      <w:r>
+        <w:t xml:space="preserve">  SET border of CONTROLS and STATS containers (#controls, #stats) to 1 pixel solid dark blue (#0a0a23)</w:t>
+      </w:r>
+    </w:p>
+    <w:p>
+      <w:r>
+        <w:lastRenderedPageBreak/>
+        <w:t xml:space="preserve">  SET padding of CONTROLS and STATS containers to 5 pixels</w:t>
+      </w:r>
+    </w:p>
+    <w:p>
+      <w:r>
+        <w:t xml:space="preserve">  SET text </w:t>
+      </w:r>
+      <w:proofErr w:type="spellStart"/>
+      <w:r>
+        <w:t>color</w:t>
+      </w:r>
+      <w:proofErr w:type="spellEnd"/>
+      <w:r>
+        <w:t xml:space="preserve"> of CONTROLS and STATS containers to dark blue (#0a0a23)</w:t>
+      </w:r>
+    </w:p>
+    <w:p/>
+    <w:p>
+      <w:r>
+        <w:t xml:space="preserve">  // Styling for monster stats area</w:t>
+      </w:r>
+    </w:p>
+    <w:p>
+      <w:r>
+        <w:t xml:space="preserve">  SET display of MONSTER STATS area (#monsterStats) to none (hidden)</w:t>
+      </w:r>
+    </w:p>
+    <w:p>
+      <w:r>
+        <w:t xml:space="preserve">  SET border of MONSTER STATS area to 1 pixel solid dark blue (#0a0a23)</w:t>
+      </w:r>
+    </w:p>
+    <w:p>
+      <w:r>
+        <w:t xml:space="preserve">  SET padding of MONSTER STATS area to 5 pixels</w:t>
+      </w:r>
+    </w:p>
+    <w:p>
+      <w:r>
+        <w:t xml:space="preserve">  SET text </w:t>
+      </w:r>
+      <w:proofErr w:type="spellStart"/>
+      <w:r>
+        <w:t>color</w:t>
+      </w:r>
+      <w:proofErr w:type="spellEnd"/>
+      <w:r>
+        <w:t xml:space="preserve"> of MONSTER STATS area to white (#ffffff)</w:t>
+      </w:r>
+    </w:p>
+    <w:p>
+      <w:r>
+        <w:t xml:space="preserve">  SET background </w:t>
+      </w:r>
+      <w:proofErr w:type="spellStart"/>
+      <w:r>
+        <w:t>color</w:t>
+      </w:r>
+      <w:proofErr w:type="spellEnd"/>
+      <w:r>
+        <w:t xml:space="preserve"> of MONSTER STATS area to red (#c70d0d)</w:t>
+      </w:r>
+    </w:p>
+    <w:p/>
+    <w:p>
+      <w:r>
+        <w:t xml:space="preserve">  // Styling for stat text elements</w:t>
+      </w:r>
+    </w:p>
+    <w:p>
+      <w:r>
+        <w:t xml:space="preserve">  SET right padding of STAT elements (.stat) to 10 pixels</w:t>
+      </w:r>
+    </w:p>
+    <w:p/>
+    <w:p>
+      <w:r>
+        <w:t xml:space="preserve">  // Styling for buttons</w:t>
+      </w:r>
+    </w:p>
+    <w:p>
+      <w:r>
+        <w:t xml:space="preserve">  SET cursor of BUTTONS to pointer (indicates clickable)</w:t>
+      </w:r>
+    </w:p>
+    <w:p>
+      <w:r>
+        <w:t xml:space="preserve">  SET text </w:t>
+      </w:r>
+      <w:proofErr w:type="spellStart"/>
+      <w:r>
+        <w:t>color</w:t>
+      </w:r>
+      <w:proofErr w:type="spellEnd"/>
+      <w:r>
+        <w:t xml:space="preserve"> of BUTTONS to dark blue (#0a0a23)</w:t>
+      </w:r>
+    </w:p>
+    <w:p>
+      <w:r>
+        <w:t xml:space="preserve">  SET background </w:t>
+      </w:r>
+      <w:proofErr w:type="spellStart"/>
+      <w:r>
+        <w:t>color</w:t>
+      </w:r>
+      <w:proofErr w:type="spellEnd"/>
+      <w:r>
+        <w:t xml:space="preserve"> of BUTTONS to orange (#feac32)</w:t>
+      </w:r>
+    </w:p>
+    <w:p>
+      <w:r>
+        <w:t xml:space="preserve">  SET background image of BUTTONS to a linear gradient from light yellow (#fecc4c) to orange (#ffac33)</w:t>
+      </w:r>
+    </w:p>
+    <w:p>
+      <w:r>
+        <w:lastRenderedPageBreak/>
+        <w:t xml:space="preserve">  SET border of BUTTONS to 3 pixels solid orange (#feac32)</w:t>
+      </w:r>
+    </w:p>
+    <w:p/>
+    <w:p>
+      <w:r>
+        <w:t>END STYLESHEET</w:t>
+      </w:r>
+    </w:p>
+    <w:p>
+      <w:r>
+        <w:br w:type="page"/>
+      </w:r>
+    </w:p>
+    <w:p/>
+    <w:p/>
+    <w:p>
+      <w:r>
         <w:t>// gameData.js</w:t>
       </w:r>
     </w:p>
     <w:p/>
     <w:tbl>
       <w:tblPr>
-        <w:tblStyle w:val="Tabelraster"/>
+        <w:tblStyle w:val="TableGrid"/>
         <w:tblW w:w="0" w:type="auto"/>
         <w:tblLook w:val="04A0" w:firstRow="1" w:lastRow="0" w:firstColumn="1" w:lastColumn="0" w:noHBand="0" w:noVBand="1"/>
       </w:tblPr>
@@ -446,7 +1206,7 @@
     </w:p>
     <w:tbl>
       <w:tblPr>
-        <w:tblStyle w:val="Tabelraster"/>
+        <w:tblStyle w:val="TableGrid"/>
         <w:tblW w:w="13320" w:type="dxa"/>
         <w:tblLook w:val="04A0" w:firstRow="1" w:lastRow="0" w:firstColumn="1" w:lastColumn="0" w:noHBand="0" w:noVBand="1"/>
       </w:tblPr>
@@ -661,7 +1421,6 @@
           </w:p>
           <w:p>
             <w:r>
-              <w:lastRenderedPageBreak/>
               <w:t>"button text"</w:t>
             </w:r>
           </w:p>
@@ -682,13 +1441,11 @@
           </w:tcPr>
           <w:p>
             <w:r>
-              <w:lastRenderedPageBreak/>
               <w:t>"town square"</w:t>
             </w:r>
           </w:p>
           <w:p>
             <w:r>
-              <w:lastRenderedPageBreak/>
               <w:t>["Go to store", "Go to cave", "Fight dragon"]</w:t>
             </w:r>
           </w:p>
@@ -1071,6 +1828,7 @@
           </w:p>
           <w:p>
             <w:r>
+              <w:lastRenderedPageBreak/>
               <w:t>"button functions"</w:t>
             </w:r>
           </w:p>
@@ -1086,6 +1844,7 @@
           </w:tcPr>
           <w:p>
             <w:r>
+              <w:lastRenderedPageBreak/>
               <w:t>"win",</w:t>
             </w:r>
           </w:p>
@@ -1096,6 +1855,7 @@
           </w:p>
           <w:p>
             <w:r>
+              <w:lastRenderedPageBreak/>
               <w:t>[],  // Leave empty or use placeholder values</w:t>
             </w:r>
           </w:p>
@@ -1138,7 +1898,6 @@
           </w:p>
           <w:p>
             <w:r>
-              <w:lastRenderedPageBreak/>
               <w:t>"button functions"</w:t>
             </w:r>
           </w:p>
@@ -1154,7 +1913,6 @@
           </w:tcPr>
           <w:p>
             <w:r>
-              <w:lastRenderedPageBreak/>
               <w:t>"easter egg",</w:t>
             </w:r>
           </w:p>
@@ -1165,7 +1923,6 @@
           </w:p>
           <w:p>
             <w:r>
-              <w:lastRenderedPageBreak/>
               <w:t>[],  // Leave empty or use placeholder values</w:t>
             </w:r>
           </w:p>
@@ -1212,7 +1969,7 @@
                     <pic:cNvPicPr/>
                   </pic:nvPicPr>
                   <pic:blipFill>
-                    <a:blip r:embed="rId5"/>
+                    <a:blip r:embed="rId6"/>
                     <a:stretch>
                       <a:fillRect/>
                     </a:stretch>
@@ -1235,7 +1992,7 @@
     </w:p>
     <w:tbl>
       <w:tblPr>
-        <w:tblStyle w:val="Tabelraster"/>
+        <w:tblStyle w:val="TableGrid"/>
         <w:tblW w:w="0" w:type="auto"/>
         <w:tblLook w:val="04A0" w:firstRow="1" w:lastRow="0" w:firstColumn="1" w:lastColumn="0" w:noHBand="0" w:noVBand="1"/>
       </w:tblPr>
@@ -1448,6 +2205,7 @@
           </w:tcPr>
           <w:p>
             <w:r>
+              <w:lastRenderedPageBreak/>
               <w:t xml:space="preserve">const monsterHealthText </w:t>
             </w:r>
           </w:p>
@@ -1494,14 +2252,13 @@
     <w:p>
       <w:pPr>
         <w:rPr>
-          <w:lang w:val="nl-NL"/>
+          <w:lang w:val="en-GB"/>
         </w:rPr>
       </w:pPr>
       <w:r>
         <w:rPr>
           <w:color w:val="FF0000"/>
         </w:rPr>
-        <w:lastRenderedPageBreak/>
         <w:t xml:space="preserve">text.innerHTML </w:t>
       </w:r>
       <w:r>
@@ -1611,14 +2368,7 @@
           <w:color w:val="FF0000"/>
           <w:lang w:val="en-US"/>
         </w:rPr>
-        <w:t xml:space="preserve"> </w:t>
-      </w:r>
-      <w:r>
-        <w:rPr>
-          <w:color w:val="FF0000"/>
-          <w:lang w:val="en-US"/>
-        </w:rPr>
-        <w:t>button1.innerText</w:t>
+        <w:t xml:space="preserve"> button1.innerText</w:t>
       </w:r>
     </w:p>
     <w:p>
@@ -1645,18 +2395,12 @@
           <w:color w:val="FF0000"/>
           <w:lang w:val="en-US"/>
         </w:rPr>
-        <w:t xml:space="preserve"> </w:t>
-      </w:r>
-      <w:r>
-        <w:rPr>
-          <w:color w:val="FF0000"/>
-          <w:lang w:val="en-US"/>
-        </w:rPr>
-        <w:t>button1.onclick</w:t>
-      </w:r>
-    </w:p>
-    <w:p>
-      <w:r>
+        <w:t xml:space="preserve"> button1.onclick</w:t>
+      </w:r>
+    </w:p>
+    <w:p>
+      <w:r>
+        <w:lastRenderedPageBreak/>
         <w:t>Not only does the text on the buttons change, but what happens when the player clicks them also changes. The function assigns new actions to each button based on what the player can do in the new location. For instance, clicking a button might now lead to buying an item or starting a fight, depending on where the player is.</w:t>
       </w:r>
     </w:p>
@@ -1672,7 +2416,6 @@
           <w:b/>
           <w:bCs/>
         </w:rPr>
-        <w:lastRenderedPageBreak/>
         <w:t>Display New Location Description:</w:t>
       </w:r>
     </w:p>
@@ -1689,7 +2432,7 @@
     <w:p>
       <w:pPr>
         <w:rPr>
-          <w:lang w:val="nl-NL"/>
+          <w:lang w:val="en-GB"/>
         </w:rPr>
       </w:pPr>
     </w:p>
@@ -1757,7 +2500,6 @@
     </w:p>
     <w:p>
       <w:r>
-        <w:lastRenderedPageBreak/>
         <w:t xml:space="preserve">  SET button3 text to location's "button text" at index 2</w:t>
       </w:r>
     </w:p>
@@ -1821,7 +2563,7 @@
         <w:rPr>
           <w:b/>
           <w:bCs/>
-          <w:lang w:val="nl-NL"/>
+          <w:lang w:val="en-GB"/>
         </w:rPr>
       </w:pPr>
       <w:r>
@@ -1830,231 +2572,279 @@
           <w:bCs/>
         </w:rPr>
         <w:lastRenderedPageBreak/>
-        <w:t>Pseudo Code for goTown, goStore, and goCave Functions</w:t>
-      </w:r>
-    </w:p>
-    <w:p>
-      <w:pPr>
-        <w:rPr>
-          <w:lang w:val="en-US"/>
-        </w:rPr>
-      </w:pPr>
-      <w:r>
-        <w:rPr>
-          <w:lang w:val="en-US"/>
-        </w:rPr>
-        <w:t xml:space="preserve">FUNCTION </w:t>
-      </w:r>
-      <w:proofErr w:type="spellStart"/>
-      <w:r>
-        <w:rPr>
-          <w:lang w:val="en-US"/>
-        </w:rPr>
-        <w:t>goTown</w:t>
-      </w:r>
-      <w:proofErr w:type="spellEnd"/>
-    </w:p>
-    <w:p>
-      <w:pPr>
-        <w:rPr>
-          <w:lang w:val="en-US"/>
-        </w:rPr>
-      </w:pPr>
-      <w:r>
-        <w:rPr>
-          <w:lang w:val="en-US"/>
-        </w:rPr>
-        <w:t xml:space="preserve">  // Call the update function to change the game to the "town square" location</w:t>
-      </w:r>
-    </w:p>
-    <w:p>
-      <w:pPr>
-        <w:rPr>
-          <w:lang w:val="en-US"/>
-        </w:rPr>
-      </w:pPr>
-      <w:r>
-        <w:rPr>
-          <w:lang w:val="en-US"/>
-        </w:rPr>
-        <w:t xml:space="preserve">  CALL update with the first location in the locations array (locations[0])</w:t>
-      </w:r>
-    </w:p>
-    <w:p>
-      <w:pPr>
-        <w:rPr>
-          <w:lang w:val="en-US"/>
-        </w:rPr>
-      </w:pPr>
-      <w:r>
-        <w:rPr>
-          <w:lang w:val="en-US"/>
-        </w:rPr>
-        <w:t>END FUNCTION</w:t>
-      </w:r>
-    </w:p>
-    <w:p>
-      <w:pPr>
-        <w:rPr>
-          <w:lang w:val="en-US"/>
-        </w:rPr>
-      </w:pPr>
-    </w:p>
-    <w:p>
-      <w:pPr>
-        <w:rPr>
-          <w:lang w:val="en-US"/>
-        </w:rPr>
-      </w:pPr>
-      <w:r>
-        <w:rPr>
-          <w:lang w:val="en-US"/>
-        </w:rPr>
-        <w:t xml:space="preserve">FUNCTION </w:t>
-      </w:r>
-      <w:proofErr w:type="spellStart"/>
-      <w:r>
-        <w:rPr>
-          <w:lang w:val="en-US"/>
-        </w:rPr>
-        <w:t>goStore</w:t>
-      </w:r>
-      <w:proofErr w:type="spellEnd"/>
-    </w:p>
-    <w:p>
-      <w:pPr>
-        <w:rPr>
-          <w:lang w:val="en-US"/>
-        </w:rPr>
-      </w:pPr>
-      <w:r>
-        <w:rPr>
-          <w:lang w:val="en-US"/>
-        </w:rPr>
-        <w:t xml:space="preserve">  // Call the update function to change the game to the "store" location</w:t>
-      </w:r>
-    </w:p>
-    <w:p>
-      <w:pPr>
-        <w:rPr>
-          <w:lang w:val="en-US"/>
-        </w:rPr>
-      </w:pPr>
-      <w:r>
-        <w:rPr>
-          <w:lang w:val="en-US"/>
-        </w:rPr>
-        <w:t xml:space="preserve">  CALL update with the second location in the locations array (locations[1])</w:t>
-      </w:r>
-    </w:p>
-    <w:p>
-      <w:pPr>
-        <w:rPr>
-          <w:lang w:val="en-US"/>
-        </w:rPr>
-      </w:pPr>
-      <w:r>
-        <w:rPr>
-          <w:lang w:val="en-US"/>
-        </w:rPr>
-        <w:t>END FUNCTION</w:t>
-      </w:r>
-    </w:p>
-    <w:p>
-      <w:pPr>
-        <w:rPr>
-          <w:lang w:val="en-US"/>
-        </w:rPr>
-      </w:pPr>
-    </w:p>
-    <w:p>
-      <w:pPr>
-        <w:rPr>
-          <w:lang w:val="en-US"/>
-        </w:rPr>
-      </w:pPr>
-      <w:r>
-        <w:rPr>
-          <w:lang w:val="en-US"/>
-        </w:rPr>
-        <w:t xml:space="preserve">FUNCTION </w:t>
-      </w:r>
-      <w:proofErr w:type="spellStart"/>
-      <w:r>
-        <w:rPr>
-          <w:lang w:val="en-US"/>
-        </w:rPr>
-        <w:t>goCave</w:t>
-      </w:r>
-      <w:proofErr w:type="spellEnd"/>
-    </w:p>
-    <w:p>
-      <w:pPr>
-        <w:rPr>
-          <w:lang w:val="en-US"/>
-        </w:rPr>
-      </w:pPr>
-      <w:r>
-        <w:rPr>
-          <w:lang w:val="en-US"/>
-        </w:rPr>
-        <w:t xml:space="preserve">  // Call the update function to change the game to the "cave" location</w:t>
-      </w:r>
-    </w:p>
-    <w:p>
-      <w:pPr>
-        <w:rPr>
-          <w:lang w:val="en-US"/>
-        </w:rPr>
-      </w:pPr>
-      <w:r>
-        <w:rPr>
-          <w:lang w:val="en-US"/>
-        </w:rPr>
-        <w:t xml:space="preserve">  CALL update with the third location in the locations array (locations[2])</w:t>
-      </w:r>
-    </w:p>
-    <w:p>
-      <w:pPr>
-        <w:rPr>
-          <w:lang w:val="nl-NL"/>
-        </w:rPr>
-      </w:pPr>
-      <w:r>
-        <w:rPr>
-          <w:lang w:val="nl-NL"/>
-        </w:rPr>
-        <w:t>END FUNCTION</w:t>
-      </w:r>
-    </w:p>
-    <w:p>
-      <w:pPr>
-        <w:rPr>
-          <w:lang w:val="nl-NL"/>
-        </w:rPr>
-      </w:pPr>
-      <w:r>
-        <w:rPr>
-          <w:lang w:val="nl-NL"/>
-        </w:rPr>
-        <w:br w:type="page"/>
-      </w:r>
-    </w:p>
-    <w:p>
-      <w:pPr>
+        <w:t xml:space="preserve">Pseudo Code for goTown, </w:t>
+      </w:r>
+      <w:proofErr w:type="spellStart"/>
+      <w:r>
         <w:rPr>
           <w:b/>
           <w:bCs/>
-          <w:lang w:val="en-US"/>
-        </w:rPr>
-      </w:pPr>
+        </w:rPr>
+        <w:t>goStore</w:t>
+      </w:r>
+      <w:proofErr w:type="spellEnd"/>
       <w:r>
         <w:rPr>
           <w:b/>
           <w:bCs/>
         </w:rPr>
+        <w:t xml:space="preserve">, and </w:t>
+      </w:r>
+      <w:proofErr w:type="spellStart"/>
+      <w:r>
+        <w:rPr>
+          <w:b/>
+          <w:bCs/>
+        </w:rPr>
+        <w:t>goCave</w:t>
+      </w:r>
+      <w:proofErr w:type="spellEnd"/>
+      <w:r>
+        <w:rPr>
+          <w:b/>
+          <w:bCs/>
+        </w:rPr>
+        <w:t xml:space="preserve"> Functions</w:t>
+      </w:r>
+    </w:p>
+    <w:p>
+      <w:pPr>
+        <w:rPr>
+          <w:lang w:val="en-US"/>
+        </w:rPr>
+      </w:pPr>
+      <w:r>
+        <w:rPr>
+          <w:lang w:val="en-US"/>
+        </w:rPr>
+        <w:t xml:space="preserve">FUNCTION </w:t>
+      </w:r>
+      <w:proofErr w:type="spellStart"/>
+      <w:r>
+        <w:rPr>
+          <w:lang w:val="en-US"/>
+        </w:rPr>
+        <w:t>goTown</w:t>
+      </w:r>
+      <w:proofErr w:type="spellEnd"/>
+    </w:p>
+    <w:p>
+      <w:pPr>
+        <w:rPr>
+          <w:lang w:val="en-US"/>
+        </w:rPr>
+      </w:pPr>
+      <w:r>
+        <w:rPr>
+          <w:lang w:val="en-US"/>
+        </w:rPr>
+        <w:t xml:space="preserve">  // Call the update function to change the game to the "town square" location</w:t>
+      </w:r>
+    </w:p>
+    <w:p>
+      <w:pPr>
+        <w:rPr>
+          <w:lang w:val="en-US"/>
+        </w:rPr>
+      </w:pPr>
+      <w:r>
+        <w:rPr>
+          <w:lang w:val="en-US"/>
+        </w:rPr>
+        <w:t xml:space="preserve">  CALL update with the first location in the locations array (locations[0])</w:t>
+      </w:r>
+    </w:p>
+    <w:p>
+      <w:pPr>
+        <w:rPr>
+          <w:lang w:val="en-US"/>
+        </w:rPr>
+      </w:pPr>
+      <w:r>
+        <w:rPr>
+          <w:lang w:val="en-US"/>
+        </w:rPr>
+        <w:t>END FUNCTION</w:t>
+      </w:r>
+    </w:p>
+    <w:p>
+      <w:pPr>
+        <w:rPr>
+          <w:lang w:val="en-US"/>
+        </w:rPr>
+      </w:pPr>
+    </w:p>
+    <w:p>
+      <w:pPr>
+        <w:rPr>
+          <w:lang w:val="en-US"/>
+        </w:rPr>
+      </w:pPr>
+      <w:r>
+        <w:rPr>
+          <w:lang w:val="en-US"/>
+        </w:rPr>
+        <w:t xml:space="preserve">FUNCTION </w:t>
+      </w:r>
+      <w:proofErr w:type="spellStart"/>
+      <w:r>
+        <w:rPr>
+          <w:lang w:val="en-US"/>
+        </w:rPr>
+        <w:t>goStore</w:t>
+      </w:r>
+      <w:proofErr w:type="spellEnd"/>
+    </w:p>
+    <w:p>
+      <w:pPr>
+        <w:rPr>
+          <w:lang w:val="en-US"/>
+        </w:rPr>
+      </w:pPr>
+      <w:r>
+        <w:rPr>
+          <w:lang w:val="en-US"/>
+        </w:rPr>
+        <w:t xml:space="preserve">  // Call the update function to change the game to the "store" location</w:t>
+      </w:r>
+    </w:p>
+    <w:p>
+      <w:pPr>
+        <w:rPr>
+          <w:lang w:val="en-US"/>
+        </w:rPr>
+      </w:pPr>
+      <w:r>
+        <w:rPr>
+          <w:lang w:val="en-US"/>
+        </w:rPr>
+        <w:t xml:space="preserve">  CALL update with the second location in the locations array (locations[1])</w:t>
+      </w:r>
+    </w:p>
+    <w:p>
+      <w:pPr>
+        <w:rPr>
+          <w:lang w:val="en-US"/>
+        </w:rPr>
+      </w:pPr>
+      <w:r>
+        <w:rPr>
+          <w:lang w:val="en-US"/>
+        </w:rPr>
+        <w:t>END FUNCTION</w:t>
+      </w:r>
+    </w:p>
+    <w:p>
+      <w:pPr>
+        <w:rPr>
+          <w:lang w:val="en-US"/>
+        </w:rPr>
+      </w:pPr>
+    </w:p>
+    <w:p>
+      <w:pPr>
+        <w:rPr>
+          <w:lang w:val="en-US"/>
+        </w:rPr>
+      </w:pPr>
+      <w:r>
+        <w:rPr>
+          <w:lang w:val="en-US"/>
+        </w:rPr>
+        <w:t xml:space="preserve">FUNCTION </w:t>
+      </w:r>
+      <w:proofErr w:type="spellStart"/>
+      <w:r>
+        <w:rPr>
+          <w:lang w:val="en-US"/>
+        </w:rPr>
+        <w:t>goCave</w:t>
+      </w:r>
+      <w:proofErr w:type="spellEnd"/>
+    </w:p>
+    <w:p>
+      <w:pPr>
+        <w:rPr>
+          <w:lang w:val="en-US"/>
+        </w:rPr>
+      </w:pPr>
+      <w:r>
+        <w:rPr>
+          <w:lang w:val="en-US"/>
+        </w:rPr>
+        <w:t xml:space="preserve">  // Call the update function to change the game to the "cave" location</w:t>
+      </w:r>
+    </w:p>
+    <w:p>
+      <w:pPr>
+        <w:rPr>
+          <w:lang w:val="en-US"/>
+        </w:rPr>
+      </w:pPr>
+      <w:r>
+        <w:rPr>
+          <w:lang w:val="en-US"/>
+        </w:rPr>
+        <w:t xml:space="preserve">  CALL update with the third location in the locations array (locations[2])</w:t>
+      </w:r>
+    </w:p>
+    <w:p>
+      <w:pPr>
+        <w:rPr>
+          <w:lang w:val="en-GB"/>
+        </w:rPr>
+      </w:pPr>
+      <w:r>
+        <w:rPr>
+          <w:lang w:val="en-GB"/>
+        </w:rPr>
+        <w:t>END FUNCTION</w:t>
+      </w:r>
+    </w:p>
+    <w:p>
+      <w:pPr>
+        <w:rPr>
+          <w:lang w:val="en-GB"/>
+        </w:rPr>
+      </w:pPr>
+      <w:r>
+        <w:rPr>
+          <w:lang w:val="en-GB"/>
+        </w:rPr>
+        <w:br w:type="page"/>
+      </w:r>
+    </w:p>
+    <w:p>
+      <w:pPr>
+        <w:rPr>
+          <w:b/>
+          <w:bCs/>
+          <w:lang w:val="en-US"/>
+        </w:rPr>
+      </w:pPr>
+      <w:r>
+        <w:rPr>
+          <w:b/>
+          <w:bCs/>
+        </w:rPr>
         <w:lastRenderedPageBreak/>
-        <w:t>Pseudo Code for buyHealth Function</w:t>
+        <w:t xml:space="preserve">Pseudo Code for </w:t>
+      </w:r>
+      <w:proofErr w:type="spellStart"/>
+      <w:r>
+        <w:rPr>
+          <w:b/>
+          <w:bCs/>
+        </w:rPr>
+        <w:t>buyHealth</w:t>
+      </w:r>
+      <w:proofErr w:type="spellEnd"/>
+      <w:r>
+        <w:rPr>
+          <w:b/>
+          <w:bCs/>
+        </w:rPr>
+        <w:t xml:space="preserve"> Function</w:t>
       </w:r>
     </w:p>
     <w:p>
@@ -2340,12 +3130,12 @@
     <w:p>
       <w:pPr>
         <w:rPr>
-          <w:lang w:val="nl-NL"/>
-        </w:rPr>
-      </w:pPr>
-      <w:r>
-        <w:rPr>
-          <w:lang w:val="nl-NL"/>
+          <w:lang w:val="en-GB"/>
+        </w:rPr>
+      </w:pPr>
+      <w:r>
+        <w:rPr>
+          <w:lang w:val="en-GB"/>
         </w:rPr>
         <w:t>END FUNCTION</w:t>
       </w:r>
@@ -2353,12 +3143,12 @@
     <w:p>
       <w:pPr>
         <w:rPr>
-          <w:lang w:val="nl-NL"/>
-        </w:rPr>
-      </w:pPr>
-      <w:r>
-        <w:rPr>
-          <w:lang w:val="nl-NL"/>
+          <w:lang w:val="en-GB"/>
+        </w:rPr>
+      </w:pPr>
+      <w:r>
+        <w:rPr>
+          <w:lang w:val="en-GB"/>
         </w:rPr>
         <w:br w:type="page"/>
       </w:r>
@@ -2973,12 +3763,12 @@
     <w:p>
       <w:pPr>
         <w:rPr>
-          <w:lang w:val="nl-NL"/>
-        </w:rPr>
-      </w:pPr>
-      <w:r>
-        <w:rPr>
-          <w:lang w:val="nl-NL"/>
+          <w:lang w:val="en-GB"/>
+        </w:rPr>
+      </w:pPr>
+      <w:r>
+        <w:rPr>
+          <w:lang w:val="en-GB"/>
         </w:rPr>
         <w:t>END FUNCTION</w:t>
       </w:r>
@@ -2986,12 +3776,12 @@
     <w:p>
       <w:pPr>
         <w:rPr>
-          <w:lang w:val="nl-NL"/>
-        </w:rPr>
-      </w:pPr>
-      <w:r>
-        <w:rPr>
-          <w:lang w:val="nl-NL"/>
+          <w:lang w:val="en-GB"/>
+        </w:rPr>
+      </w:pPr>
+      <w:r>
+        <w:rPr>
+          <w:lang w:val="en-GB"/>
         </w:rPr>
         <w:br w:type="page"/>
       </w:r>
@@ -3001,7 +3791,7 @@
         <w:rPr>
           <w:b/>
           <w:bCs/>
-          <w:lang w:val="nl-NL"/>
+          <w:lang w:val="en-GB"/>
         </w:rPr>
       </w:pPr>
       <w:r>
@@ -3010,13 +3800,34 @@
           <w:bCs/>
         </w:rPr>
         <w:lastRenderedPageBreak/>
-        <w:t>Pseudo Code for sellWeapon Function</w:t>
-      </w:r>
-    </w:p>
-    <w:p>
-      <w:r>
-        <w:t>FUNCTION sellWeapon</w:t>
-      </w:r>
+        <w:t xml:space="preserve">Pseudo Code for </w:t>
+      </w:r>
+      <w:proofErr w:type="spellStart"/>
+      <w:r>
+        <w:rPr>
+          <w:b/>
+          <w:bCs/>
+        </w:rPr>
+        <w:t>sellWeapon</w:t>
+      </w:r>
+      <w:proofErr w:type="spellEnd"/>
+      <w:r>
+        <w:rPr>
+          <w:b/>
+          <w:bCs/>
+        </w:rPr>
+        <w:t xml:space="preserve"> Function</w:t>
+      </w:r>
+    </w:p>
+    <w:p>
+      <w:r>
+        <w:t xml:space="preserve">FUNCTION </w:t>
+      </w:r>
+      <w:proofErr w:type="spellStart"/>
+      <w:r>
+        <w:t>sellWeapon</w:t>
+      </w:r>
+      <w:proofErr w:type="spellEnd"/>
     </w:p>
     <w:p/>
     <w:p>
@@ -3117,7 +3928,7 @@
         <w:rPr>
           <w:b/>
           <w:bCs/>
-          <w:lang w:val="nl-NL"/>
+          <w:lang w:val="en-GB"/>
         </w:rPr>
       </w:pPr>
       <w:r>
@@ -3126,399 +3937,431 @@
           <w:bCs/>
         </w:rPr>
         <w:lastRenderedPageBreak/>
-        <w:t>Pseudo Code for fightSlime, fightBeast, and fightDragon Functions</w:t>
-      </w:r>
-    </w:p>
-    <w:p>
-      <w:pPr>
-        <w:rPr>
-          <w:lang w:val="en-US"/>
-        </w:rPr>
-      </w:pPr>
-      <w:r>
-        <w:rPr>
-          <w:lang w:val="en-US"/>
-        </w:rPr>
-        <w:t xml:space="preserve">FUNCTION </w:t>
-      </w:r>
-      <w:proofErr w:type="spellStart"/>
-      <w:r>
-        <w:rPr>
-          <w:lang w:val="en-US"/>
-        </w:rPr>
-        <w:t>fightSlime</w:t>
-      </w:r>
-      <w:proofErr w:type="spellEnd"/>
-    </w:p>
-    <w:p>
-      <w:pPr>
-        <w:rPr>
-          <w:lang w:val="en-US"/>
-        </w:rPr>
-      </w:pPr>
-    </w:p>
-    <w:p>
-      <w:pPr>
-        <w:rPr>
-          <w:lang w:val="en-US"/>
-        </w:rPr>
-      </w:pPr>
-      <w:r>
-        <w:rPr>
-          <w:lang w:val="en-US"/>
-        </w:rPr>
-        <w:t xml:space="preserve">  // Set the "fighting" state to represent fighting a slime</w:t>
-      </w:r>
-    </w:p>
-    <w:p>
-      <w:pPr>
-        <w:rPr>
-          <w:lang w:val="en-US"/>
-        </w:rPr>
-      </w:pPr>
-      <w:r>
-        <w:rPr>
-          <w:lang w:val="en-US"/>
-        </w:rPr>
-        <w:t xml:space="preserve">  SET fighting to 0</w:t>
-      </w:r>
-    </w:p>
-    <w:p>
-      <w:pPr>
-        <w:rPr>
-          <w:lang w:val="en-US"/>
-        </w:rPr>
-      </w:pPr>
-    </w:p>
-    <w:p>
-      <w:pPr>
-        <w:rPr>
-          <w:lang w:val="en-US"/>
-        </w:rPr>
-      </w:pPr>
-      <w:r>
-        <w:rPr>
-          <w:lang w:val="en-US"/>
-        </w:rPr>
-        <w:t xml:space="preserve">  // Call the function to initiate a fight</w:t>
-      </w:r>
-    </w:p>
-    <w:p>
-      <w:pPr>
-        <w:rPr>
-          <w:lang w:val="en-US"/>
-        </w:rPr>
-      </w:pPr>
-      <w:r>
-        <w:rPr>
-          <w:lang w:val="en-US"/>
-        </w:rPr>
-        <w:t xml:space="preserve">  CALL </w:t>
-      </w:r>
-      <w:proofErr w:type="spellStart"/>
-      <w:r>
-        <w:rPr>
-          <w:lang w:val="en-US"/>
-        </w:rPr>
-        <w:t>goFight</w:t>
-      </w:r>
-      <w:proofErr w:type="spellEnd"/>
-    </w:p>
-    <w:p>
-      <w:pPr>
-        <w:rPr>
-          <w:lang w:val="en-US"/>
-        </w:rPr>
-      </w:pPr>
-    </w:p>
-    <w:p>
-      <w:pPr>
-        <w:rPr>
-          <w:lang w:val="en-US"/>
-        </w:rPr>
-      </w:pPr>
-      <w:r>
-        <w:rPr>
-          <w:lang w:val="en-US"/>
-        </w:rPr>
-        <w:t>END FUNCTION</w:t>
-      </w:r>
-    </w:p>
-    <w:p>
-      <w:pPr>
-        <w:rPr>
-          <w:lang w:val="en-US"/>
-        </w:rPr>
-      </w:pPr>
-    </w:p>
-    <w:p>
-      <w:pPr>
-        <w:rPr>
-          <w:lang w:val="en-US"/>
-        </w:rPr>
-      </w:pPr>
-      <w:r>
-        <w:rPr>
-          <w:lang w:val="en-US"/>
-        </w:rPr>
-        <w:t xml:space="preserve">FUNCTION </w:t>
-      </w:r>
-      <w:proofErr w:type="spellStart"/>
-      <w:r>
-        <w:rPr>
-          <w:lang w:val="en-US"/>
-        </w:rPr>
-        <w:t>fightBeast</w:t>
-      </w:r>
-      <w:proofErr w:type="spellEnd"/>
-    </w:p>
-    <w:p>
-      <w:pPr>
-        <w:rPr>
-          <w:lang w:val="en-US"/>
-        </w:rPr>
-      </w:pPr>
-    </w:p>
-    <w:p>
-      <w:pPr>
-        <w:rPr>
-          <w:lang w:val="en-US"/>
-        </w:rPr>
-      </w:pPr>
-      <w:r>
-        <w:rPr>
-          <w:lang w:val="en-US"/>
-        </w:rPr>
-        <w:t xml:space="preserve">  // Set the "fighting" state to represent fighting a beast</w:t>
-      </w:r>
-    </w:p>
-    <w:p>
-      <w:pPr>
-        <w:rPr>
-          <w:lang w:val="en-US"/>
-        </w:rPr>
-      </w:pPr>
-      <w:r>
-        <w:rPr>
-          <w:lang w:val="en-US"/>
-        </w:rPr>
-        <w:t xml:space="preserve">  SET fighting to 1</w:t>
-      </w:r>
-    </w:p>
-    <w:p>
-      <w:pPr>
-        <w:rPr>
-          <w:lang w:val="en-US"/>
-        </w:rPr>
-      </w:pPr>
-    </w:p>
-    <w:p>
-      <w:pPr>
-        <w:rPr>
-          <w:lang w:val="en-US"/>
-        </w:rPr>
-      </w:pPr>
-      <w:r>
-        <w:rPr>
-          <w:lang w:val="en-US"/>
-        </w:rPr>
-        <w:t xml:space="preserve">  // Call the function to initiate a fight</w:t>
-      </w:r>
-    </w:p>
-    <w:p>
-      <w:pPr>
-        <w:rPr>
-          <w:lang w:val="en-US"/>
-        </w:rPr>
-      </w:pPr>
-      <w:r>
-        <w:rPr>
-          <w:lang w:val="en-US"/>
-        </w:rPr>
-        <w:t xml:space="preserve">  CALL </w:t>
-      </w:r>
-      <w:proofErr w:type="spellStart"/>
-      <w:r>
-        <w:rPr>
-          <w:lang w:val="en-US"/>
-        </w:rPr>
-        <w:t>goFight</w:t>
-      </w:r>
-      <w:proofErr w:type="spellEnd"/>
-    </w:p>
-    <w:p>
-      <w:pPr>
-        <w:rPr>
-          <w:lang w:val="en-US"/>
-        </w:rPr>
-      </w:pPr>
-    </w:p>
-    <w:p>
-      <w:pPr>
-        <w:rPr>
-          <w:lang w:val="en-US"/>
-        </w:rPr>
-      </w:pPr>
-      <w:r>
-        <w:rPr>
-          <w:lang w:val="en-US"/>
-        </w:rPr>
-        <w:t>END FUNCTION</w:t>
-      </w:r>
-    </w:p>
-    <w:p>
-      <w:pPr>
-        <w:rPr>
-          <w:lang w:val="en-US"/>
-        </w:rPr>
-      </w:pPr>
-    </w:p>
-    <w:p>
-      <w:pPr>
-        <w:rPr>
-          <w:lang w:val="en-US"/>
-        </w:rPr>
-      </w:pPr>
-      <w:r>
-        <w:rPr>
-          <w:lang w:val="en-US"/>
-        </w:rPr>
-        <w:t xml:space="preserve">FUNCTION </w:t>
-      </w:r>
-      <w:proofErr w:type="spellStart"/>
-      <w:r>
-        <w:rPr>
-          <w:lang w:val="en-US"/>
-        </w:rPr>
-        <w:t>fightDragon</w:t>
-      </w:r>
-      <w:proofErr w:type="spellEnd"/>
-    </w:p>
-    <w:p>
-      <w:pPr>
-        <w:rPr>
-          <w:lang w:val="en-US"/>
-        </w:rPr>
-      </w:pPr>
-    </w:p>
-    <w:p>
-      <w:pPr>
-        <w:rPr>
-          <w:lang w:val="en-US"/>
-        </w:rPr>
-      </w:pPr>
-      <w:r>
-        <w:rPr>
-          <w:lang w:val="en-US"/>
-        </w:rPr>
-        <w:t xml:space="preserve">  // Set the "fighting" state to represent fighting a dragon</w:t>
-      </w:r>
-    </w:p>
-    <w:p>
-      <w:pPr>
-        <w:rPr>
-          <w:lang w:val="en-US"/>
-        </w:rPr>
-      </w:pPr>
-      <w:r>
-        <w:rPr>
-          <w:lang w:val="en-US"/>
-        </w:rPr>
-        <w:t xml:space="preserve">  SET fighting to 2</w:t>
-      </w:r>
-    </w:p>
-    <w:p>
-      <w:pPr>
-        <w:rPr>
-          <w:lang w:val="en-US"/>
-        </w:rPr>
-      </w:pPr>
-    </w:p>
-    <w:p>
-      <w:pPr>
-        <w:rPr>
-          <w:lang w:val="en-US"/>
-        </w:rPr>
-      </w:pPr>
-      <w:r>
-        <w:rPr>
-          <w:lang w:val="en-US"/>
-        </w:rPr>
-        <w:t xml:space="preserve">  // Call the function to initiate a fight</w:t>
-      </w:r>
-    </w:p>
-    <w:p>
-      <w:pPr>
-        <w:rPr>
-          <w:lang w:val="nl-NL"/>
-        </w:rPr>
-      </w:pPr>
-      <w:r>
-        <w:rPr>
-          <w:lang w:val="en-US"/>
-        </w:rPr>
-        <w:t xml:space="preserve">  </w:t>
-      </w:r>
-      <w:r>
-        <w:rPr>
-          <w:lang w:val="nl-NL"/>
-        </w:rPr>
-        <w:t xml:space="preserve">CALL </w:t>
-      </w:r>
-      <w:proofErr w:type="spellStart"/>
-      <w:r>
-        <w:rPr>
-          <w:lang w:val="nl-NL"/>
-        </w:rPr>
-        <w:t>goFight</w:t>
-      </w:r>
-      <w:proofErr w:type="spellEnd"/>
-    </w:p>
-    <w:p>
-      <w:pPr>
-        <w:rPr>
-          <w:lang w:val="nl-NL"/>
-        </w:rPr>
-      </w:pPr>
-    </w:p>
-    <w:p>
-      <w:pPr>
-        <w:rPr>
-          <w:lang w:val="nl-NL"/>
-        </w:rPr>
-      </w:pPr>
-      <w:r>
-        <w:rPr>
-          <w:lang w:val="nl-NL"/>
-        </w:rPr>
-        <w:t>END FUNCTION</w:t>
-      </w:r>
-    </w:p>
-    <w:p>
-      <w:pPr>
-        <w:rPr>
-          <w:lang w:val="nl-NL"/>
-        </w:rPr>
-      </w:pPr>
-      <w:r>
-        <w:rPr>
-          <w:lang w:val="nl-NL"/>
-        </w:rPr>
-        <w:br w:type="page"/>
-      </w:r>
-    </w:p>
-    <w:p>
-      <w:pPr>
+        <w:t xml:space="preserve">Pseudo Code for fightSlime, </w:t>
+      </w:r>
+      <w:proofErr w:type="spellStart"/>
+      <w:r>
         <w:rPr>
           <w:b/>
           <w:bCs/>
-          <w:lang w:val="en-US"/>
-        </w:rPr>
-      </w:pPr>
+        </w:rPr>
+        <w:t>fightBeast</w:t>
+      </w:r>
+      <w:proofErr w:type="spellEnd"/>
       <w:r>
         <w:rPr>
           <w:b/>
           <w:bCs/>
+        </w:rPr>
+        <w:t xml:space="preserve">, and </w:t>
+      </w:r>
+      <w:proofErr w:type="spellStart"/>
+      <w:r>
+        <w:rPr>
+          <w:b/>
+          <w:bCs/>
+        </w:rPr>
+        <w:t>fightDragon</w:t>
+      </w:r>
+      <w:proofErr w:type="spellEnd"/>
+      <w:r>
+        <w:rPr>
+          <w:b/>
+          <w:bCs/>
+        </w:rPr>
+        <w:t xml:space="preserve"> Functions</w:t>
+      </w:r>
+    </w:p>
+    <w:p>
+      <w:pPr>
+        <w:rPr>
+          <w:lang w:val="en-US"/>
+        </w:rPr>
+      </w:pPr>
+      <w:r>
+        <w:rPr>
+          <w:lang w:val="en-US"/>
+        </w:rPr>
+        <w:t xml:space="preserve">FUNCTION </w:t>
+      </w:r>
+      <w:proofErr w:type="spellStart"/>
+      <w:r>
+        <w:rPr>
+          <w:lang w:val="en-US"/>
+        </w:rPr>
+        <w:t>fightSlime</w:t>
+      </w:r>
+      <w:proofErr w:type="spellEnd"/>
+    </w:p>
+    <w:p>
+      <w:pPr>
+        <w:rPr>
+          <w:lang w:val="en-US"/>
+        </w:rPr>
+      </w:pPr>
+    </w:p>
+    <w:p>
+      <w:pPr>
+        <w:rPr>
+          <w:lang w:val="en-US"/>
+        </w:rPr>
+      </w:pPr>
+      <w:r>
+        <w:rPr>
+          <w:lang w:val="en-US"/>
+        </w:rPr>
+        <w:t xml:space="preserve">  // Set the "fighting" state to represent fighting a slime</w:t>
+      </w:r>
+    </w:p>
+    <w:p>
+      <w:pPr>
+        <w:rPr>
+          <w:lang w:val="en-US"/>
+        </w:rPr>
+      </w:pPr>
+      <w:r>
+        <w:rPr>
+          <w:lang w:val="en-US"/>
+        </w:rPr>
+        <w:t xml:space="preserve">  SET fighting to 0</w:t>
+      </w:r>
+    </w:p>
+    <w:p>
+      <w:pPr>
+        <w:rPr>
+          <w:lang w:val="en-US"/>
+        </w:rPr>
+      </w:pPr>
+    </w:p>
+    <w:p>
+      <w:pPr>
+        <w:rPr>
+          <w:lang w:val="en-US"/>
+        </w:rPr>
+      </w:pPr>
+      <w:r>
+        <w:rPr>
+          <w:lang w:val="en-US"/>
+        </w:rPr>
+        <w:t xml:space="preserve">  // Call the function to initiate a fight</w:t>
+      </w:r>
+    </w:p>
+    <w:p>
+      <w:pPr>
+        <w:rPr>
+          <w:lang w:val="en-US"/>
+        </w:rPr>
+      </w:pPr>
+      <w:r>
+        <w:rPr>
+          <w:lang w:val="en-US"/>
+        </w:rPr>
+        <w:t xml:space="preserve">  CALL </w:t>
+      </w:r>
+      <w:proofErr w:type="spellStart"/>
+      <w:r>
+        <w:rPr>
+          <w:lang w:val="en-US"/>
+        </w:rPr>
+        <w:t>goFight</w:t>
+      </w:r>
+      <w:proofErr w:type="spellEnd"/>
+    </w:p>
+    <w:p>
+      <w:pPr>
+        <w:rPr>
+          <w:lang w:val="en-US"/>
+        </w:rPr>
+      </w:pPr>
+    </w:p>
+    <w:p>
+      <w:pPr>
+        <w:rPr>
+          <w:lang w:val="en-US"/>
+        </w:rPr>
+      </w:pPr>
+      <w:r>
+        <w:rPr>
+          <w:lang w:val="en-US"/>
+        </w:rPr>
+        <w:t>END FUNCTION</w:t>
+      </w:r>
+    </w:p>
+    <w:p>
+      <w:pPr>
+        <w:rPr>
+          <w:lang w:val="en-US"/>
+        </w:rPr>
+      </w:pPr>
+    </w:p>
+    <w:p>
+      <w:pPr>
+        <w:rPr>
+          <w:lang w:val="en-US"/>
+        </w:rPr>
+      </w:pPr>
+      <w:r>
+        <w:rPr>
+          <w:lang w:val="en-US"/>
+        </w:rPr>
+        <w:t xml:space="preserve">FUNCTION </w:t>
+      </w:r>
+      <w:proofErr w:type="spellStart"/>
+      <w:r>
+        <w:rPr>
+          <w:lang w:val="en-US"/>
+        </w:rPr>
+        <w:t>fightBeast</w:t>
+      </w:r>
+      <w:proofErr w:type="spellEnd"/>
+    </w:p>
+    <w:p>
+      <w:pPr>
+        <w:rPr>
+          <w:lang w:val="en-US"/>
+        </w:rPr>
+      </w:pPr>
+    </w:p>
+    <w:p>
+      <w:pPr>
+        <w:rPr>
+          <w:lang w:val="en-US"/>
+        </w:rPr>
+      </w:pPr>
+      <w:r>
+        <w:rPr>
+          <w:lang w:val="en-US"/>
+        </w:rPr>
+        <w:t xml:space="preserve">  // Set the "fighting" state to represent fighting a beast</w:t>
+      </w:r>
+    </w:p>
+    <w:p>
+      <w:pPr>
+        <w:rPr>
+          <w:lang w:val="en-US"/>
+        </w:rPr>
+      </w:pPr>
+      <w:r>
+        <w:rPr>
+          <w:lang w:val="en-US"/>
+        </w:rPr>
+        <w:t xml:space="preserve">  SET fighting to 1</w:t>
+      </w:r>
+    </w:p>
+    <w:p>
+      <w:pPr>
+        <w:rPr>
+          <w:lang w:val="en-US"/>
+        </w:rPr>
+      </w:pPr>
+    </w:p>
+    <w:p>
+      <w:pPr>
+        <w:rPr>
+          <w:lang w:val="en-US"/>
+        </w:rPr>
+      </w:pPr>
+      <w:r>
+        <w:rPr>
+          <w:lang w:val="en-US"/>
+        </w:rPr>
+        <w:t xml:space="preserve">  // Call the function to initiate a fight</w:t>
+      </w:r>
+    </w:p>
+    <w:p>
+      <w:pPr>
+        <w:rPr>
+          <w:lang w:val="en-US"/>
+        </w:rPr>
+      </w:pPr>
+      <w:r>
+        <w:rPr>
+          <w:lang w:val="en-US"/>
+        </w:rPr>
+        <w:t xml:space="preserve">  CALL </w:t>
+      </w:r>
+      <w:proofErr w:type="spellStart"/>
+      <w:r>
+        <w:rPr>
+          <w:lang w:val="en-US"/>
+        </w:rPr>
+        <w:t>goFight</w:t>
+      </w:r>
+      <w:proofErr w:type="spellEnd"/>
+    </w:p>
+    <w:p>
+      <w:pPr>
+        <w:rPr>
+          <w:lang w:val="en-US"/>
+        </w:rPr>
+      </w:pPr>
+    </w:p>
+    <w:p>
+      <w:pPr>
+        <w:rPr>
+          <w:lang w:val="en-US"/>
+        </w:rPr>
+      </w:pPr>
+      <w:r>
+        <w:rPr>
+          <w:lang w:val="en-US"/>
+        </w:rPr>
+        <w:t>END FUNCTION</w:t>
+      </w:r>
+    </w:p>
+    <w:p>
+      <w:pPr>
+        <w:rPr>
+          <w:lang w:val="en-US"/>
+        </w:rPr>
+      </w:pPr>
+    </w:p>
+    <w:p>
+      <w:pPr>
+        <w:rPr>
+          <w:lang w:val="en-US"/>
+        </w:rPr>
+      </w:pPr>
+      <w:r>
+        <w:rPr>
+          <w:lang w:val="en-US"/>
+        </w:rPr>
+        <w:t xml:space="preserve">FUNCTION </w:t>
+      </w:r>
+      <w:proofErr w:type="spellStart"/>
+      <w:r>
+        <w:rPr>
+          <w:lang w:val="en-US"/>
+        </w:rPr>
+        <w:t>fightDragon</w:t>
+      </w:r>
+      <w:proofErr w:type="spellEnd"/>
+    </w:p>
+    <w:p>
+      <w:pPr>
+        <w:rPr>
+          <w:lang w:val="en-US"/>
+        </w:rPr>
+      </w:pPr>
+    </w:p>
+    <w:p>
+      <w:pPr>
+        <w:rPr>
+          <w:lang w:val="en-US"/>
+        </w:rPr>
+      </w:pPr>
+      <w:r>
+        <w:rPr>
+          <w:lang w:val="en-US"/>
+        </w:rPr>
+        <w:t xml:space="preserve">  // Set the "fighting" state to represent fighting a dragon</w:t>
+      </w:r>
+    </w:p>
+    <w:p>
+      <w:pPr>
+        <w:rPr>
+          <w:lang w:val="en-US"/>
+        </w:rPr>
+      </w:pPr>
+      <w:r>
+        <w:rPr>
+          <w:lang w:val="en-US"/>
+        </w:rPr>
+        <w:t xml:space="preserve">  SET fighting to 2</w:t>
+      </w:r>
+    </w:p>
+    <w:p>
+      <w:pPr>
+        <w:rPr>
+          <w:lang w:val="en-US"/>
+        </w:rPr>
+      </w:pPr>
+    </w:p>
+    <w:p>
+      <w:pPr>
+        <w:rPr>
+          <w:lang w:val="en-US"/>
+        </w:rPr>
+      </w:pPr>
+      <w:r>
+        <w:rPr>
+          <w:lang w:val="en-US"/>
+        </w:rPr>
+        <w:t xml:space="preserve">  // Call the function to initiate a fight</w:t>
+      </w:r>
+    </w:p>
+    <w:p>
+      <w:pPr>
+        <w:rPr>
+          <w:lang w:val="en-GB"/>
+        </w:rPr>
+      </w:pPr>
+      <w:r>
+        <w:rPr>
+          <w:lang w:val="en-US"/>
+        </w:rPr>
+        <w:t xml:space="preserve">  </w:t>
+      </w:r>
+      <w:r>
+        <w:rPr>
+          <w:lang w:val="en-GB"/>
+        </w:rPr>
+        <w:t xml:space="preserve">CALL </w:t>
+      </w:r>
+      <w:proofErr w:type="spellStart"/>
+      <w:r>
+        <w:rPr>
+          <w:lang w:val="en-GB"/>
+        </w:rPr>
+        <w:t>goFight</w:t>
+      </w:r>
+      <w:proofErr w:type="spellEnd"/>
+    </w:p>
+    <w:p>
+      <w:pPr>
+        <w:rPr>
+          <w:lang w:val="en-GB"/>
+        </w:rPr>
+      </w:pPr>
+    </w:p>
+    <w:p>
+      <w:pPr>
+        <w:rPr>
+          <w:lang w:val="en-GB"/>
+        </w:rPr>
+      </w:pPr>
+      <w:r>
+        <w:rPr>
+          <w:lang w:val="en-GB"/>
+        </w:rPr>
+        <w:t>END FUNCTION</w:t>
+      </w:r>
+    </w:p>
+    <w:p>
+      <w:pPr>
+        <w:rPr>
+          <w:lang w:val="en-GB"/>
+        </w:rPr>
+      </w:pPr>
+      <w:r>
+        <w:rPr>
+          <w:lang w:val="en-GB"/>
+        </w:rPr>
+        <w:br w:type="page"/>
+      </w:r>
+    </w:p>
+    <w:p>
+      <w:pPr>
+        <w:rPr>
+          <w:b/>
+          <w:bCs/>
+          <w:lang w:val="en-US"/>
+        </w:rPr>
+      </w:pPr>
+      <w:r>
+        <w:rPr>
+          <w:b/>
+          <w:bCs/>
           <w:lang w:val="en-US"/>
         </w:rPr>
         <w:lastRenderedPageBreak/>
@@ -4669,7 +5512,7 @@
         <w:rPr>
           <w:b/>
           <w:bCs/>
-          <w:lang w:val="nl-NL"/>
+          <w:lang w:val="en-GB"/>
         </w:rPr>
       </w:pPr>
       <w:r>
@@ -4678,224 +5521,256 @@
           <w:bCs/>
         </w:rPr>
         <w:lastRenderedPageBreak/>
-        <w:t>Pseudo Code for getMonsterAttackValue Function</w:t>
-      </w:r>
-    </w:p>
-    <w:p>
-      <w:pPr>
-        <w:rPr>
-          <w:lang w:val="en-US"/>
-        </w:rPr>
-      </w:pPr>
-      <w:r>
-        <w:rPr>
-          <w:lang w:val="en-US"/>
-        </w:rPr>
-        <w:t xml:space="preserve">FUNCTION </w:t>
-      </w:r>
-      <w:proofErr w:type="spellStart"/>
-      <w:r>
-        <w:rPr>
-          <w:lang w:val="en-US"/>
-        </w:rPr>
-        <w:t>getMonsterAttackValue</w:t>
-      </w:r>
-      <w:proofErr w:type="spellEnd"/>
-      <w:r>
-        <w:rPr>
-          <w:lang w:val="en-US"/>
-        </w:rPr>
-        <w:t>(level)</w:t>
-      </w:r>
-    </w:p>
-    <w:p>
-      <w:pPr>
-        <w:rPr>
-          <w:lang w:val="en-US"/>
-        </w:rPr>
-      </w:pPr>
-    </w:p>
-    <w:p>
-      <w:pPr>
-        <w:rPr>
-          <w:lang w:val="en-US"/>
-        </w:rPr>
-      </w:pPr>
-      <w:r>
-        <w:rPr>
-          <w:lang w:val="en-US"/>
-        </w:rPr>
-        <w:t xml:space="preserve">  // Calculate the monster's attack value</w:t>
-      </w:r>
-    </w:p>
-    <w:p>
-      <w:pPr>
-        <w:rPr>
-          <w:lang w:val="en-US"/>
-        </w:rPr>
-      </w:pPr>
-      <w:r>
-        <w:rPr>
-          <w:lang w:val="en-US"/>
-        </w:rPr>
-        <w:t xml:space="preserve">  SET hit to (level * 5) minus a random number between 0 and (</w:t>
-      </w:r>
-      <w:proofErr w:type="spellStart"/>
-      <w:r>
-        <w:rPr>
-          <w:lang w:val="en-US"/>
-        </w:rPr>
-        <w:t>xp</w:t>
-      </w:r>
-      <w:proofErr w:type="spellEnd"/>
-      <w:r>
-        <w:rPr>
-          <w:lang w:val="en-US"/>
-        </w:rPr>
-        <w:t xml:space="preserve"> - 1)</w:t>
-      </w:r>
-    </w:p>
-    <w:p>
-      <w:pPr>
-        <w:rPr>
-          <w:lang w:val="en-US"/>
-        </w:rPr>
-      </w:pPr>
-    </w:p>
-    <w:p>
-      <w:pPr>
-        <w:rPr>
-          <w:lang w:val="en-US"/>
-        </w:rPr>
-      </w:pPr>
-      <w:r>
-        <w:rPr>
-          <w:lang w:val="en-US"/>
-        </w:rPr>
-        <w:t xml:space="preserve">  // Print the calculated hit value to the console (for debugging)</w:t>
-      </w:r>
-    </w:p>
-    <w:p>
-      <w:pPr>
-        <w:rPr>
-          <w:lang w:val="en-US"/>
-        </w:rPr>
-      </w:pPr>
-      <w:r>
-        <w:rPr>
-          <w:lang w:val="en-US"/>
-        </w:rPr>
-        <w:t xml:space="preserve">  PRINT hit to the console</w:t>
-      </w:r>
-    </w:p>
-    <w:p>
-      <w:pPr>
-        <w:rPr>
-          <w:lang w:val="en-US"/>
-        </w:rPr>
-      </w:pPr>
-    </w:p>
-    <w:p>
-      <w:pPr>
-        <w:rPr>
-          <w:lang w:val="en-US"/>
-        </w:rPr>
-      </w:pPr>
-      <w:r>
-        <w:rPr>
-          <w:lang w:val="en-US"/>
-        </w:rPr>
-        <w:t xml:space="preserve">  // Return the hit value if it's greater than 0; otherwise, return 0</w:t>
-      </w:r>
-    </w:p>
-    <w:p>
-      <w:pPr>
-        <w:rPr>
-          <w:lang w:val="en-US"/>
-        </w:rPr>
-      </w:pPr>
-      <w:r>
-        <w:rPr>
-          <w:lang w:val="en-US"/>
-        </w:rPr>
-        <w:t xml:space="preserve">  RETURN hit if hit is greater than 0, otherwise RETURN 0</w:t>
-      </w:r>
-    </w:p>
-    <w:p>
-      <w:pPr>
-        <w:rPr>
-          <w:lang w:val="en-US"/>
-        </w:rPr>
-      </w:pPr>
-    </w:p>
-    <w:p>
-      <w:pPr>
-        <w:rPr>
-          <w:lang w:val="nl-NL"/>
-        </w:rPr>
-      </w:pPr>
-      <w:r>
-        <w:rPr>
-          <w:lang w:val="nl-NL"/>
-        </w:rPr>
-        <w:t>END FUNCTION</w:t>
-      </w:r>
-    </w:p>
-    <w:p>
-      <w:pPr>
-        <w:rPr>
-          <w:lang w:val="nl-NL"/>
-        </w:rPr>
-      </w:pPr>
-    </w:p>
-    <w:p>
-      <w:pPr>
+        <w:t xml:space="preserve">Pseudo Code for </w:t>
+      </w:r>
+      <w:proofErr w:type="spellStart"/>
+      <w:r>
         <w:rPr>
           <w:b/>
           <w:bCs/>
-          <w:lang w:val="nl-NL"/>
-        </w:rPr>
-      </w:pPr>
+        </w:rPr>
+        <w:t>getMonsterAttackValue</w:t>
+      </w:r>
+      <w:proofErr w:type="spellEnd"/>
       <w:r>
         <w:rPr>
           <w:b/>
           <w:bCs/>
         </w:rPr>
-        <w:t>Pseudo Code for isMonsterHit Function</w:t>
-      </w:r>
+        <w:t xml:space="preserve"> Function</w:t>
+      </w:r>
+    </w:p>
+    <w:p>
+      <w:pPr>
+        <w:rPr>
+          <w:lang w:val="en-US"/>
+        </w:rPr>
+      </w:pPr>
+      <w:r>
+        <w:rPr>
+          <w:lang w:val="en-US"/>
+        </w:rPr>
+        <w:t xml:space="preserve">FUNCTION </w:t>
+      </w:r>
+      <w:proofErr w:type="spellStart"/>
+      <w:r>
+        <w:rPr>
+          <w:lang w:val="en-US"/>
+        </w:rPr>
+        <w:t>getMonsterAttackValue</w:t>
+      </w:r>
+      <w:proofErr w:type="spellEnd"/>
+      <w:r>
+        <w:rPr>
+          <w:lang w:val="en-US"/>
+        </w:rPr>
+        <w:t>(level)</w:t>
+      </w:r>
+    </w:p>
+    <w:p>
+      <w:pPr>
+        <w:rPr>
+          <w:lang w:val="en-US"/>
+        </w:rPr>
+      </w:pPr>
+    </w:p>
+    <w:p>
+      <w:pPr>
+        <w:rPr>
+          <w:lang w:val="en-US"/>
+        </w:rPr>
+      </w:pPr>
+      <w:r>
+        <w:rPr>
+          <w:lang w:val="en-US"/>
+        </w:rPr>
+        <w:t xml:space="preserve">  // Calculate the monster's attack value</w:t>
+      </w:r>
+    </w:p>
+    <w:p>
+      <w:pPr>
+        <w:rPr>
+          <w:lang w:val="en-US"/>
+        </w:rPr>
+      </w:pPr>
+      <w:r>
+        <w:rPr>
+          <w:lang w:val="en-US"/>
+        </w:rPr>
+        <w:t xml:space="preserve">  SET hit to (level * 5) minus a random number between 0 and (</w:t>
+      </w:r>
+      <w:proofErr w:type="spellStart"/>
+      <w:r>
+        <w:rPr>
+          <w:lang w:val="en-US"/>
+        </w:rPr>
+        <w:t>xp</w:t>
+      </w:r>
+      <w:proofErr w:type="spellEnd"/>
+      <w:r>
+        <w:rPr>
+          <w:lang w:val="en-US"/>
+        </w:rPr>
+        <w:t xml:space="preserve"> - 1)</w:t>
+      </w:r>
+    </w:p>
+    <w:p>
+      <w:pPr>
+        <w:rPr>
+          <w:lang w:val="en-US"/>
+        </w:rPr>
+      </w:pPr>
+    </w:p>
+    <w:p>
+      <w:pPr>
+        <w:rPr>
+          <w:lang w:val="en-US"/>
+        </w:rPr>
+      </w:pPr>
+      <w:r>
+        <w:rPr>
+          <w:lang w:val="en-US"/>
+        </w:rPr>
+        <w:t xml:space="preserve">  // Print the calculated hit value to the console (for debugging)</w:t>
+      </w:r>
+    </w:p>
+    <w:p>
+      <w:pPr>
+        <w:rPr>
+          <w:lang w:val="en-US"/>
+        </w:rPr>
+      </w:pPr>
+      <w:r>
+        <w:rPr>
+          <w:lang w:val="en-US"/>
+        </w:rPr>
+        <w:t xml:space="preserve">  PRINT hit to the console</w:t>
+      </w:r>
+    </w:p>
+    <w:p>
+      <w:pPr>
+        <w:rPr>
+          <w:lang w:val="en-US"/>
+        </w:rPr>
+      </w:pPr>
+    </w:p>
+    <w:p>
+      <w:pPr>
+        <w:rPr>
+          <w:lang w:val="en-US"/>
+        </w:rPr>
+      </w:pPr>
+      <w:r>
+        <w:rPr>
+          <w:lang w:val="en-US"/>
+        </w:rPr>
+        <w:t xml:space="preserve">  // Return the hit value if it's greater than 0; otherwise, return 0</w:t>
+      </w:r>
+    </w:p>
+    <w:p>
+      <w:pPr>
+        <w:rPr>
+          <w:lang w:val="en-US"/>
+        </w:rPr>
+      </w:pPr>
+      <w:r>
+        <w:rPr>
+          <w:lang w:val="en-US"/>
+        </w:rPr>
+        <w:t xml:space="preserve">  RETURN hit if hit is greater than 0, otherwise RETURN 0</w:t>
+      </w:r>
+    </w:p>
+    <w:p>
+      <w:pPr>
+        <w:rPr>
+          <w:lang w:val="en-US"/>
+        </w:rPr>
+      </w:pPr>
+    </w:p>
+    <w:p>
+      <w:pPr>
+        <w:rPr>
+          <w:lang w:val="en-GB"/>
+        </w:rPr>
+      </w:pPr>
+      <w:r>
+        <w:rPr>
+          <w:lang w:val="en-GB"/>
+        </w:rPr>
+        <w:t>END FUNCTION</w:t>
+      </w:r>
+    </w:p>
+    <w:p>
+      <w:pPr>
+        <w:rPr>
+          <w:lang w:val="en-GB"/>
+        </w:rPr>
+      </w:pPr>
     </w:p>
     <w:p>
       <w:pPr>
         <w:rPr>
           <w:b/>
           <w:bCs/>
-          <w:lang w:val="en-US"/>
+          <w:lang w:val="en-GB"/>
         </w:rPr>
       </w:pPr>
       <w:r>
         <w:rPr>
           <w:b/>
           <w:bCs/>
-          <w:lang w:val="en-US"/>
-        </w:rPr>
-        <w:t xml:space="preserve">FUNCTION </w:t>
+        </w:rPr>
+        <w:t xml:space="preserve">Pseudo Code for </w:t>
       </w:r>
       <w:proofErr w:type="spellStart"/>
       <w:r>
         <w:rPr>
           <w:b/>
           <w:bCs/>
-          <w:lang w:val="en-US"/>
         </w:rPr>
         <w:t>isMonsterHit</w:t>
       </w:r>
       <w:proofErr w:type="spellEnd"/>
-    </w:p>
-    <w:p>
-      <w:pPr>
+      <w:r>
         <w:rPr>
           <w:b/>
           <w:bCs/>
+        </w:rPr>
+        <w:t xml:space="preserve"> Function</w:t>
+      </w:r>
+    </w:p>
+    <w:p>
+      <w:pPr>
+        <w:rPr>
+          <w:b/>
+          <w:bCs/>
+          <w:lang w:val="en-US"/>
+        </w:rPr>
+      </w:pPr>
+      <w:r>
+        <w:rPr>
+          <w:b/>
+          <w:bCs/>
+          <w:lang w:val="en-US"/>
+        </w:rPr>
+        <w:t xml:space="preserve">FUNCTION </w:t>
+      </w:r>
+      <w:proofErr w:type="spellStart"/>
+      <w:r>
+        <w:rPr>
+          <w:b/>
+          <w:bCs/>
+          <w:lang w:val="en-US"/>
+        </w:rPr>
+        <w:t>isMonsterHit</w:t>
+      </w:r>
+      <w:proofErr w:type="spellEnd"/>
+    </w:p>
+    <w:p>
+      <w:pPr>
+        <w:rPr>
+          <w:b/>
+          <w:bCs/>
           <w:lang w:val="en-US"/>
         </w:rPr>
       </w:pPr>
@@ -4930,7 +5805,7 @@
     <w:p>
       <w:pPr>
         <w:rPr>
-          <w:lang w:val="nl-NL"/>
+          <w:lang w:val="en-GB"/>
         </w:rPr>
       </w:pPr>
       <w:r>
@@ -4941,25 +5816,17 @@
       </w:r>
       <w:r>
         <w:rPr>
-          <w:lang w:val="nl-NL"/>
-        </w:rPr>
-        <w:t xml:space="preserve">OTHERWISE, RETURN </w:t>
-      </w:r>
-      <w:proofErr w:type="spellStart"/>
-      <w:r>
-        <w:rPr>
-          <w:lang w:val="nl-NL"/>
-        </w:rPr>
-        <w:t>false</w:t>
-      </w:r>
-      <w:proofErr w:type="spellEnd"/>
+          <w:lang w:val="en-GB"/>
+        </w:rPr>
+        <w:t>OTHERWISE, RETURN false</w:t>
+      </w:r>
     </w:p>
     <w:p>
       <w:pPr>
         <w:rPr>
           <w:b/>
           <w:bCs/>
-          <w:lang w:val="nl-NL"/>
+          <w:lang w:val="en-GB"/>
         </w:rPr>
       </w:pPr>
     </w:p>
@@ -4968,14 +5835,14 @@
         <w:rPr>
           <w:b/>
           <w:bCs/>
-          <w:lang w:val="nl-NL"/>
+          <w:lang w:val="en-GB"/>
         </w:rPr>
       </w:pPr>
       <w:r>
         <w:rPr>
           <w:b/>
           <w:bCs/>
-          <w:lang w:val="nl-NL"/>
+          <w:lang w:val="en-GB"/>
         </w:rPr>
         <w:t>END FUNCTION</w:t>
       </w:r>
@@ -4996,101 +5863,126 @@
         </w:rPr>
         <w:t>P</w:t>
       </w:r>
+      <w:proofErr w:type="spellStart"/>
       <w:r>
         <w:rPr>
           <w:b/>
           <w:bCs/>
         </w:rPr>
-        <w:t>seudo Code for dodge Function</w:t>
-      </w:r>
-    </w:p>
-    <w:p>
-      <w:pPr>
-        <w:rPr>
-          <w:lang w:val="en-US"/>
-        </w:rPr>
-      </w:pPr>
-      <w:r>
-        <w:rPr>
-          <w:lang w:val="en-US"/>
-        </w:rPr>
-        <w:t>FUNCTION dodge</w:t>
-      </w:r>
-    </w:p>
-    <w:p>
-      <w:pPr>
-        <w:rPr>
-          <w:lang w:val="en-US"/>
-        </w:rPr>
-      </w:pPr>
-    </w:p>
-    <w:p>
-      <w:pPr>
-        <w:rPr>
-          <w:lang w:val="en-US"/>
-        </w:rPr>
-      </w:pPr>
-      <w:r>
-        <w:rPr>
-          <w:lang w:val="en-US"/>
-        </w:rPr>
-        <w:t xml:space="preserve">  // Display a message indicating the player dodged the monster's attack</w:t>
-      </w:r>
-    </w:p>
-    <w:p>
-      <w:pPr>
-        <w:rPr>
-          <w:lang w:val="en-US"/>
-        </w:rPr>
-      </w:pPr>
-      <w:r>
-        <w:rPr>
-          <w:lang w:val="en-US"/>
-        </w:rPr>
-        <w:t xml:space="preserve">  SET text to "You dodge the attack from the " + name of the monster being fought</w:t>
-      </w:r>
-    </w:p>
-    <w:p>
-      <w:pPr>
-        <w:rPr>
-          <w:lang w:val="en-US"/>
-        </w:rPr>
-      </w:pPr>
-    </w:p>
-    <w:p>
-      <w:pPr>
-        <w:rPr>
-          <w:lang w:val="nl-NL"/>
-        </w:rPr>
-      </w:pPr>
-      <w:r>
-        <w:rPr>
-          <w:lang w:val="nl-NL"/>
-        </w:rPr>
-        <w:t>END FUNCTION</w:t>
-      </w:r>
-    </w:p>
-    <w:p>
-      <w:pPr>
-        <w:rPr>
-          <w:lang w:val="nl-NL"/>
-        </w:rPr>
-      </w:pPr>
-    </w:p>
-    <w:p>
-      <w:pPr>
+        <w:t>seudo</w:t>
+      </w:r>
+      <w:proofErr w:type="spellEnd"/>
+      <w:r>
         <w:rPr>
           <w:b/>
           <w:bCs/>
-          <w:lang w:val="nl-NL"/>
-        </w:rPr>
-      </w:pPr>
-      <w:r>
+        </w:rPr>
+        <w:t xml:space="preserve"> Code for dodge Function</w:t>
+      </w:r>
+    </w:p>
+    <w:p>
+      <w:pPr>
+        <w:rPr>
+          <w:lang w:val="en-US"/>
+        </w:rPr>
+      </w:pPr>
+      <w:r>
+        <w:rPr>
+          <w:lang w:val="en-US"/>
+        </w:rPr>
+        <w:t>FUNCTION dodge</w:t>
+      </w:r>
+    </w:p>
+    <w:p>
+      <w:pPr>
+        <w:rPr>
+          <w:lang w:val="en-US"/>
+        </w:rPr>
+      </w:pPr>
+    </w:p>
+    <w:p>
+      <w:pPr>
+        <w:rPr>
+          <w:lang w:val="en-US"/>
+        </w:rPr>
+      </w:pPr>
+      <w:r>
+        <w:rPr>
+          <w:lang w:val="en-US"/>
+        </w:rPr>
+        <w:t xml:space="preserve">  // Display a message indicating the player dodged the monster's attack</w:t>
+      </w:r>
+    </w:p>
+    <w:p>
+      <w:pPr>
+        <w:rPr>
+          <w:lang w:val="en-US"/>
+        </w:rPr>
+      </w:pPr>
+      <w:r>
+        <w:rPr>
+          <w:lang w:val="en-US"/>
+        </w:rPr>
+        <w:t xml:space="preserve">  SET text to "You dodge the attack from the " + name of the monster being fought</w:t>
+      </w:r>
+    </w:p>
+    <w:p>
+      <w:pPr>
+        <w:rPr>
+          <w:lang w:val="en-US"/>
+        </w:rPr>
+      </w:pPr>
+    </w:p>
+    <w:p>
+      <w:pPr>
+        <w:rPr>
+          <w:lang w:val="en-GB"/>
+        </w:rPr>
+      </w:pPr>
+      <w:r>
+        <w:rPr>
+          <w:lang w:val="en-GB"/>
+        </w:rPr>
+        <w:t>END FUNCTION</w:t>
+      </w:r>
+    </w:p>
+    <w:p>
+      <w:pPr>
+        <w:rPr>
+          <w:lang w:val="en-GB"/>
+        </w:rPr>
+      </w:pPr>
+    </w:p>
+    <w:p>
+      <w:pPr>
         <w:rPr>
           <w:b/>
           <w:bCs/>
-        </w:rPr>
-        <w:t>Pseudo Code for defeatMonster Function</w:t>
+          <w:lang w:val="en-GB"/>
+        </w:rPr>
+      </w:pPr>
+      <w:r>
+        <w:rPr>
+          <w:b/>
+          <w:bCs/>
+        </w:rPr>
+        <w:t xml:space="preserve">Pseudo Code for </w:t>
+      </w:r>
+      <w:proofErr w:type="spellStart"/>
+      <w:r>
+        <w:rPr>
+          <w:b/>
+          <w:bCs/>
+        </w:rPr>
+        <w:t>defeatMonster</w:t>
+      </w:r>
+      <w:proofErr w:type="spellEnd"/>
+      <w:r>
+        <w:rPr>
+          <w:b/>
+          <w:bCs/>
+        </w:rPr>
+        <w:t xml:space="preserve"> Function</w:t>
       </w:r>
     </w:p>
     <w:p>
@@ -5334,12 +6226,12 @@
     <w:p>
       <w:pPr>
         <w:rPr>
-          <w:lang w:val="nl-NL"/>
-        </w:rPr>
-      </w:pPr>
-      <w:r>
-        <w:rPr>
-          <w:lang w:val="nl-NL"/>
+          <w:lang w:val="en-GB"/>
+        </w:rPr>
+      </w:pPr>
+      <w:r>
+        <w:rPr>
+          <w:lang w:val="en-GB"/>
         </w:rPr>
         <w:t>END FUNCTION</w:t>
       </w:r>
@@ -5347,12 +6239,12 @@
     <w:p>
       <w:pPr>
         <w:rPr>
-          <w:lang w:val="nl-NL"/>
-        </w:rPr>
-      </w:pPr>
-      <w:r>
-        <w:rPr>
-          <w:lang w:val="nl-NL"/>
+          <w:lang w:val="en-GB"/>
+        </w:rPr>
+      </w:pPr>
+      <w:r>
+        <w:rPr>
+          <w:lang w:val="en-GB"/>
         </w:rPr>
         <w:br w:type="page"/>
       </w:r>
@@ -5362,7 +6254,7 @@
         <w:rPr>
           <w:b/>
           <w:bCs/>
-          <w:lang w:val="nl-NL"/>
+          <w:lang w:val="en-GB"/>
         </w:rPr>
       </w:pPr>
       <w:r>
@@ -5430,12 +6322,12 @@
     <w:p>
       <w:pPr>
         <w:rPr>
-          <w:lang w:val="nl-NL"/>
-        </w:rPr>
-      </w:pPr>
-      <w:r>
-        <w:rPr>
-          <w:lang w:val="nl-NL"/>
+          <w:lang w:val="en-GB"/>
+        </w:rPr>
+      </w:pPr>
+      <w:r>
+        <w:rPr>
+          <w:lang w:val="en-GB"/>
         </w:rPr>
         <w:t>END FUNCTION</w:t>
       </w:r>
@@ -5445,7 +6337,7 @@
         <w:rPr>
           <w:b/>
           <w:bCs/>
-          <w:lang w:val="nl-NL"/>
+          <w:lang w:val="en-GB"/>
         </w:rPr>
       </w:pPr>
       <w:r>
@@ -5453,103 +6345,119 @@
           <w:b/>
           <w:bCs/>
         </w:rPr>
-        <w:t>Pseudo Code for winGame Function</w:t>
-      </w:r>
-    </w:p>
-    <w:p>
-      <w:pPr>
-        <w:rPr>
-          <w:lang w:val="en-US"/>
-        </w:rPr>
-      </w:pPr>
-      <w:r>
-        <w:rPr>
-          <w:lang w:val="en-US"/>
-        </w:rPr>
-        <w:t xml:space="preserve">FUNCTION </w:t>
-      </w:r>
-      <w:proofErr w:type="spellStart"/>
-      <w:r>
-        <w:rPr>
-          <w:lang w:val="en-US"/>
-        </w:rPr>
-        <w:t>winGame</w:t>
-      </w:r>
-      <w:proofErr w:type="spellEnd"/>
-    </w:p>
-    <w:p>
-      <w:pPr>
-        <w:rPr>
-          <w:lang w:val="en-US"/>
-        </w:rPr>
-      </w:pPr>
-    </w:p>
-    <w:p>
-      <w:pPr>
-        <w:rPr>
-          <w:lang w:val="en-US"/>
-        </w:rPr>
-      </w:pPr>
-      <w:r>
-        <w:rPr>
-          <w:lang w:val="en-US"/>
-        </w:rPr>
-        <w:t xml:space="preserve">  // Update the game state to the "win" location</w:t>
-      </w:r>
-    </w:p>
-    <w:p>
-      <w:pPr>
-        <w:rPr>
-          <w:lang w:val="en-US"/>
-        </w:rPr>
-      </w:pPr>
-      <w:r>
-        <w:rPr>
-          <w:lang w:val="en-US"/>
-        </w:rPr>
-        <w:t xml:space="preserve">  CALL update with the location at index 6 in the locations array</w:t>
-      </w:r>
-    </w:p>
-    <w:p>
-      <w:pPr>
-        <w:rPr>
-          <w:lang w:val="en-US"/>
-        </w:rPr>
-      </w:pPr>
-    </w:p>
-    <w:p>
-      <w:pPr>
-        <w:rPr>
-          <w:lang w:val="nl-NL"/>
-        </w:rPr>
-      </w:pPr>
-      <w:r>
-        <w:rPr>
-          <w:lang w:val="nl-NL"/>
-        </w:rPr>
-        <w:t>END FUNCTION</w:t>
-      </w:r>
-    </w:p>
-    <w:p>
-      <w:pPr>
-        <w:rPr>
-          <w:lang w:val="nl-NL"/>
-        </w:rPr>
-      </w:pPr>
-    </w:p>
-    <w:p>
-      <w:pPr>
+        <w:t xml:space="preserve">Pseudo Code for </w:t>
+      </w:r>
+      <w:proofErr w:type="spellStart"/>
+      <w:r>
         <w:rPr>
           <w:b/>
           <w:bCs/>
-          <w:lang w:val="nl-NL"/>
-        </w:rPr>
-      </w:pPr>
+        </w:rPr>
+        <w:t>winGame</w:t>
+      </w:r>
+      <w:proofErr w:type="spellEnd"/>
       <w:r>
         <w:rPr>
           <w:b/>
           <w:bCs/>
         </w:rPr>
+        <w:t xml:space="preserve"> Function</w:t>
+      </w:r>
+    </w:p>
+    <w:p>
+      <w:pPr>
+        <w:rPr>
+          <w:lang w:val="en-US"/>
+        </w:rPr>
+      </w:pPr>
+      <w:r>
+        <w:rPr>
+          <w:lang w:val="en-US"/>
+        </w:rPr>
+        <w:t xml:space="preserve">FUNCTION </w:t>
+      </w:r>
+      <w:proofErr w:type="spellStart"/>
+      <w:r>
+        <w:rPr>
+          <w:lang w:val="en-US"/>
+        </w:rPr>
+        <w:t>winGame</w:t>
+      </w:r>
+      <w:proofErr w:type="spellEnd"/>
+    </w:p>
+    <w:p>
+      <w:pPr>
+        <w:rPr>
+          <w:lang w:val="en-US"/>
+        </w:rPr>
+      </w:pPr>
+    </w:p>
+    <w:p>
+      <w:pPr>
+        <w:rPr>
+          <w:lang w:val="en-US"/>
+        </w:rPr>
+      </w:pPr>
+      <w:r>
+        <w:rPr>
+          <w:lang w:val="en-US"/>
+        </w:rPr>
+        <w:t xml:space="preserve">  // Update the game state to the "win" location</w:t>
+      </w:r>
+    </w:p>
+    <w:p>
+      <w:pPr>
+        <w:rPr>
+          <w:lang w:val="en-US"/>
+        </w:rPr>
+      </w:pPr>
+      <w:r>
+        <w:rPr>
+          <w:lang w:val="en-US"/>
+        </w:rPr>
+        <w:t xml:space="preserve">  CALL update with the location at index 6 in the locations array</w:t>
+      </w:r>
+    </w:p>
+    <w:p>
+      <w:pPr>
+        <w:rPr>
+          <w:lang w:val="en-US"/>
+        </w:rPr>
+      </w:pPr>
+    </w:p>
+    <w:p>
+      <w:pPr>
+        <w:rPr>
+          <w:lang w:val="en-GB"/>
+        </w:rPr>
+      </w:pPr>
+      <w:r>
+        <w:rPr>
+          <w:lang w:val="en-GB"/>
+        </w:rPr>
+        <w:t>END FUNCTION</w:t>
+      </w:r>
+    </w:p>
+    <w:p>
+      <w:pPr>
+        <w:rPr>
+          <w:lang w:val="en-GB"/>
+        </w:rPr>
+      </w:pPr>
+    </w:p>
+    <w:p>
+      <w:pPr>
+        <w:rPr>
+          <w:b/>
+          <w:bCs/>
+          <w:lang w:val="en-GB"/>
+        </w:rPr>
+      </w:pPr>
+      <w:r>
+        <w:rPr>
+          <w:b/>
+          <w:bCs/>
+        </w:rPr>
         <w:t>Pseudo Code for restart Function</w:t>
       </w:r>
     </w:p>
@@ -5812,7 +6720,7 @@
     <w:p>
       <w:pPr>
         <w:rPr>
-          <w:lang w:val="nl-NL"/>
+          <w:lang w:val="en-GB"/>
         </w:rPr>
       </w:pPr>
       <w:r>
@@ -5823,14 +6731,14 @@
       </w:r>
       <w:r>
         <w:rPr>
-          <w:lang w:val="nl-NL"/>
+          <w:lang w:val="en-GB"/>
         </w:rPr>
         <w:t xml:space="preserve">CALL </w:t>
       </w:r>
       <w:proofErr w:type="spellStart"/>
       <w:r>
         <w:rPr>
-          <w:lang w:val="nl-NL"/>
+          <w:lang w:val="en-GB"/>
         </w:rPr>
         <w:t>goTown</w:t>
       </w:r>
@@ -5839,19 +6747,19 @@
     <w:p>
       <w:pPr>
         <w:rPr>
-          <w:lang w:val="nl-NL"/>
-        </w:rPr>
-      </w:pPr>
-    </w:p>
-    <w:p>
-      <w:pPr>
-        <w:rPr>
-          <w:lang w:val="nl-NL"/>
-        </w:rPr>
-      </w:pPr>
-      <w:r>
-        <w:rPr>
-          <w:lang w:val="nl-NL"/>
+          <w:lang w:val="en-GB"/>
+        </w:rPr>
+      </w:pPr>
+    </w:p>
+    <w:p>
+      <w:pPr>
+        <w:rPr>
+          <w:lang w:val="en-GB"/>
+        </w:rPr>
+      </w:pPr>
+      <w:r>
+        <w:rPr>
+          <w:lang w:val="en-GB"/>
         </w:rPr>
         <w:t>END FUNCTION</w:t>
       </w:r>
@@ -5859,12 +6767,12 @@
     <w:p>
       <w:pPr>
         <w:rPr>
-          <w:lang w:val="nl-NL"/>
-        </w:rPr>
-      </w:pPr>
-      <w:r>
-        <w:rPr>
-          <w:lang w:val="nl-NL"/>
+          <w:lang w:val="en-GB"/>
+        </w:rPr>
+      </w:pPr>
+      <w:r>
+        <w:rPr>
+          <w:lang w:val="en-GB"/>
         </w:rPr>
         <w:br w:type="page"/>
       </w:r>
@@ -5874,7 +6782,7 @@
         <w:rPr>
           <w:b/>
           <w:bCs/>
-          <w:lang w:val="nl-NL"/>
+          <w:lang w:val="en-GB"/>
         </w:rPr>
       </w:pPr>
       <w:r>
@@ -5883,257 +6791,273 @@
           <w:bCs/>
         </w:rPr>
         <w:lastRenderedPageBreak/>
-        <w:t>Pseudo Code for easterEgg Function</w:t>
-      </w:r>
-    </w:p>
-    <w:p>
-      <w:pPr>
-        <w:rPr>
-          <w:lang w:val="en-US"/>
-        </w:rPr>
-      </w:pPr>
-      <w:r>
-        <w:rPr>
-          <w:lang w:val="en-US"/>
-        </w:rPr>
-        <w:t xml:space="preserve">FUNCTION </w:t>
-      </w:r>
-      <w:proofErr w:type="spellStart"/>
-      <w:r>
-        <w:rPr>
-          <w:lang w:val="en-US"/>
-        </w:rPr>
-        <w:t>easterEgg</w:t>
-      </w:r>
-      <w:proofErr w:type="spellEnd"/>
-    </w:p>
-    <w:p>
-      <w:pPr>
-        <w:rPr>
-          <w:lang w:val="en-US"/>
-        </w:rPr>
-      </w:pPr>
-    </w:p>
-    <w:p>
-      <w:pPr>
-        <w:rPr>
-          <w:lang w:val="en-US"/>
-        </w:rPr>
-      </w:pPr>
-      <w:r>
-        <w:rPr>
-          <w:lang w:val="en-US"/>
-        </w:rPr>
-        <w:t xml:space="preserve">  // Update the game state to the "easter egg" location</w:t>
-      </w:r>
-    </w:p>
-    <w:p>
-      <w:pPr>
-        <w:rPr>
-          <w:lang w:val="en-US"/>
-        </w:rPr>
-      </w:pPr>
-      <w:r>
-        <w:rPr>
-          <w:lang w:val="en-US"/>
-        </w:rPr>
-        <w:t xml:space="preserve">  CALL update with the location at index 7 in the locations array</w:t>
-      </w:r>
-    </w:p>
-    <w:p>
-      <w:pPr>
-        <w:rPr>
-          <w:lang w:val="en-US"/>
-        </w:rPr>
-      </w:pPr>
-    </w:p>
-    <w:p>
-      <w:pPr>
-        <w:rPr>
-          <w:lang w:val="nl-NL"/>
-        </w:rPr>
-      </w:pPr>
-      <w:r>
-        <w:rPr>
-          <w:lang w:val="nl-NL"/>
-        </w:rPr>
-        <w:t>END FUNCTION</w:t>
-      </w:r>
-    </w:p>
-    <w:p>
-      <w:pPr>
-        <w:rPr>
-          <w:lang w:val="nl-NL"/>
-        </w:rPr>
-      </w:pPr>
-    </w:p>
-    <w:p>
-      <w:pPr>
-        <w:rPr>
-          <w:lang w:val="en-US"/>
-        </w:rPr>
-      </w:pPr>
-      <w:r>
-        <w:rPr>
-          <w:lang w:val="en-US"/>
-        </w:rPr>
-        <w:t xml:space="preserve">FUNCTION </w:t>
-      </w:r>
-      <w:proofErr w:type="spellStart"/>
-      <w:r>
-        <w:rPr>
-          <w:lang w:val="en-US"/>
-        </w:rPr>
-        <w:t>pickTwo</w:t>
-      </w:r>
-      <w:proofErr w:type="spellEnd"/>
-    </w:p>
-    <w:p>
-      <w:pPr>
-        <w:rPr>
-          <w:lang w:val="en-US"/>
-        </w:rPr>
-      </w:pPr>
-    </w:p>
-    <w:p>
-      <w:pPr>
-        <w:rPr>
-          <w:lang w:val="en-US"/>
-        </w:rPr>
-      </w:pPr>
-      <w:r>
-        <w:rPr>
-          <w:lang w:val="en-US"/>
-        </w:rPr>
-        <w:t xml:space="preserve">  // Call the pick function with the number 2</w:t>
-      </w:r>
-    </w:p>
-    <w:p>
-      <w:pPr>
-        <w:rPr>
-          <w:lang w:val="en-US"/>
-        </w:rPr>
-      </w:pPr>
-      <w:r>
-        <w:rPr>
-          <w:lang w:val="en-US"/>
-        </w:rPr>
-        <w:t xml:space="preserve">  CALL pick with argument 2</w:t>
-      </w:r>
-    </w:p>
-    <w:p>
-      <w:pPr>
-        <w:rPr>
-          <w:lang w:val="en-US"/>
-        </w:rPr>
-      </w:pPr>
-    </w:p>
-    <w:p>
-      <w:pPr>
-        <w:rPr>
-          <w:lang w:val="en-US"/>
-        </w:rPr>
-      </w:pPr>
-      <w:r>
-        <w:rPr>
-          <w:lang w:val="en-US"/>
-        </w:rPr>
-        <w:t>END FUNCTION</w:t>
-      </w:r>
-    </w:p>
-    <w:p>
-      <w:pPr>
-        <w:rPr>
-          <w:lang w:val="en-US"/>
-        </w:rPr>
-      </w:pPr>
-      <w:r>
-        <w:rPr>
-          <w:lang w:val="en-US"/>
-        </w:rPr>
-        <w:t xml:space="preserve">FUNCTION </w:t>
-      </w:r>
-      <w:proofErr w:type="spellStart"/>
-      <w:r>
-        <w:rPr>
-          <w:lang w:val="en-US"/>
-        </w:rPr>
-        <w:t>pickEight</w:t>
-      </w:r>
-      <w:proofErr w:type="spellEnd"/>
-    </w:p>
-    <w:p>
-      <w:pPr>
-        <w:rPr>
-          <w:lang w:val="en-US"/>
-        </w:rPr>
-      </w:pPr>
-    </w:p>
-    <w:p>
-      <w:pPr>
-        <w:rPr>
-          <w:lang w:val="en-US"/>
-        </w:rPr>
-      </w:pPr>
-      <w:r>
-        <w:rPr>
-          <w:lang w:val="en-US"/>
-        </w:rPr>
-        <w:t xml:space="preserve">  // Call the pick function with the number 8</w:t>
-      </w:r>
-    </w:p>
-    <w:p>
-      <w:pPr>
-        <w:rPr>
-          <w:lang w:val="en-US"/>
-        </w:rPr>
-      </w:pPr>
-      <w:r>
-        <w:rPr>
-          <w:lang w:val="en-US"/>
-        </w:rPr>
-        <w:t xml:space="preserve">  CALL pick with argument 8</w:t>
-      </w:r>
-    </w:p>
-    <w:p>
-      <w:pPr>
-        <w:rPr>
-          <w:lang w:val="en-US"/>
-        </w:rPr>
-      </w:pPr>
-    </w:p>
-    <w:p>
-      <w:pPr>
-        <w:rPr>
-          <w:lang w:val="en-US"/>
-        </w:rPr>
-      </w:pPr>
-      <w:r>
-        <w:rPr>
-          <w:lang w:val="en-US"/>
-        </w:rPr>
-        <w:t>END FUNCTION</w:t>
-      </w:r>
-    </w:p>
-    <w:p>
-      <w:pPr>
-        <w:rPr>
-          <w:lang w:val="en-US"/>
-        </w:rPr>
-      </w:pPr>
-      <w:r>
-        <w:rPr>
-          <w:lang w:val="en-US"/>
-        </w:rPr>
-        <w:br w:type="page"/>
-      </w:r>
-    </w:p>
-    <w:p>
-      <w:pPr>
+        <w:t xml:space="preserve">Pseudo Code for </w:t>
+      </w:r>
+      <w:proofErr w:type="spellStart"/>
+      <w:r>
         <w:rPr>
           <w:b/>
           <w:bCs/>
-          <w:lang w:val="nl-NL"/>
+        </w:rPr>
+        <w:t>easterEgg</w:t>
+      </w:r>
+      <w:proofErr w:type="spellEnd"/>
+      <w:r>
+        <w:rPr>
+          <w:b/>
+          <w:bCs/>
+        </w:rPr>
+        <w:t xml:space="preserve"> Function</w:t>
+      </w:r>
+    </w:p>
+    <w:p>
+      <w:pPr>
+        <w:rPr>
+          <w:lang w:val="en-US"/>
+        </w:rPr>
+      </w:pPr>
+      <w:r>
+        <w:rPr>
+          <w:lang w:val="en-US"/>
+        </w:rPr>
+        <w:t xml:space="preserve">FUNCTION </w:t>
+      </w:r>
+      <w:proofErr w:type="spellStart"/>
+      <w:r>
+        <w:rPr>
+          <w:lang w:val="en-US"/>
+        </w:rPr>
+        <w:t>easterEgg</w:t>
+      </w:r>
+      <w:proofErr w:type="spellEnd"/>
+    </w:p>
+    <w:p>
+      <w:pPr>
+        <w:rPr>
+          <w:lang w:val="en-US"/>
+        </w:rPr>
+      </w:pPr>
+    </w:p>
+    <w:p>
+      <w:pPr>
+        <w:rPr>
+          <w:lang w:val="en-US"/>
+        </w:rPr>
+      </w:pPr>
+      <w:r>
+        <w:rPr>
+          <w:lang w:val="en-US"/>
+        </w:rPr>
+        <w:t xml:space="preserve">  // Update the game state to the "easter egg" location</w:t>
+      </w:r>
+    </w:p>
+    <w:p>
+      <w:pPr>
+        <w:rPr>
+          <w:lang w:val="en-US"/>
+        </w:rPr>
+      </w:pPr>
+      <w:r>
+        <w:rPr>
+          <w:lang w:val="en-US"/>
+        </w:rPr>
+        <w:t xml:space="preserve">  CALL update with the location at index 7 in the locations array</w:t>
+      </w:r>
+    </w:p>
+    <w:p>
+      <w:pPr>
+        <w:rPr>
+          <w:lang w:val="en-US"/>
+        </w:rPr>
+      </w:pPr>
+    </w:p>
+    <w:p>
+      <w:pPr>
+        <w:rPr>
+          <w:lang w:val="en-GB"/>
+        </w:rPr>
+      </w:pPr>
+      <w:r>
+        <w:rPr>
+          <w:lang w:val="en-GB"/>
+        </w:rPr>
+        <w:t>END FUNCTION</w:t>
+      </w:r>
+    </w:p>
+    <w:p>
+      <w:pPr>
+        <w:rPr>
+          <w:lang w:val="en-GB"/>
+        </w:rPr>
+      </w:pPr>
+    </w:p>
+    <w:p>
+      <w:pPr>
+        <w:rPr>
+          <w:lang w:val="en-US"/>
+        </w:rPr>
+      </w:pPr>
+      <w:r>
+        <w:rPr>
+          <w:lang w:val="en-US"/>
+        </w:rPr>
+        <w:t xml:space="preserve">FUNCTION </w:t>
+      </w:r>
+      <w:proofErr w:type="spellStart"/>
+      <w:r>
+        <w:rPr>
+          <w:lang w:val="en-US"/>
+        </w:rPr>
+        <w:t>pickTwo</w:t>
+      </w:r>
+      <w:proofErr w:type="spellEnd"/>
+    </w:p>
+    <w:p>
+      <w:pPr>
+        <w:rPr>
+          <w:lang w:val="en-US"/>
+        </w:rPr>
+      </w:pPr>
+    </w:p>
+    <w:p>
+      <w:pPr>
+        <w:rPr>
+          <w:lang w:val="en-US"/>
+        </w:rPr>
+      </w:pPr>
+      <w:r>
+        <w:rPr>
+          <w:lang w:val="en-US"/>
+        </w:rPr>
+        <w:t xml:space="preserve">  // Call the pick function with the number 2</w:t>
+      </w:r>
+    </w:p>
+    <w:p>
+      <w:pPr>
+        <w:rPr>
+          <w:lang w:val="en-US"/>
+        </w:rPr>
+      </w:pPr>
+      <w:r>
+        <w:rPr>
+          <w:lang w:val="en-US"/>
+        </w:rPr>
+        <w:t xml:space="preserve">  CALL pick with argument 2</w:t>
+      </w:r>
+    </w:p>
+    <w:p>
+      <w:pPr>
+        <w:rPr>
+          <w:lang w:val="en-US"/>
+        </w:rPr>
+      </w:pPr>
+    </w:p>
+    <w:p>
+      <w:pPr>
+        <w:rPr>
+          <w:lang w:val="en-US"/>
+        </w:rPr>
+      </w:pPr>
+      <w:r>
+        <w:rPr>
+          <w:lang w:val="en-US"/>
+        </w:rPr>
+        <w:t>END FUNCTION</w:t>
+      </w:r>
+    </w:p>
+    <w:p>
+      <w:pPr>
+        <w:rPr>
+          <w:lang w:val="en-US"/>
+        </w:rPr>
+      </w:pPr>
+      <w:r>
+        <w:rPr>
+          <w:lang w:val="en-US"/>
+        </w:rPr>
+        <w:t xml:space="preserve">FUNCTION </w:t>
+      </w:r>
+      <w:proofErr w:type="spellStart"/>
+      <w:r>
+        <w:rPr>
+          <w:lang w:val="en-US"/>
+        </w:rPr>
+        <w:t>pickEight</w:t>
+      </w:r>
+      <w:proofErr w:type="spellEnd"/>
+    </w:p>
+    <w:p>
+      <w:pPr>
+        <w:rPr>
+          <w:lang w:val="en-US"/>
+        </w:rPr>
+      </w:pPr>
+    </w:p>
+    <w:p>
+      <w:pPr>
+        <w:rPr>
+          <w:lang w:val="en-US"/>
+        </w:rPr>
+      </w:pPr>
+      <w:r>
+        <w:rPr>
+          <w:lang w:val="en-US"/>
+        </w:rPr>
+        <w:t xml:space="preserve">  // Call the pick function with the number 8</w:t>
+      </w:r>
+    </w:p>
+    <w:p>
+      <w:pPr>
+        <w:rPr>
+          <w:lang w:val="en-US"/>
+        </w:rPr>
+      </w:pPr>
+      <w:r>
+        <w:rPr>
+          <w:lang w:val="en-US"/>
+        </w:rPr>
+        <w:t xml:space="preserve">  CALL pick with argument 8</w:t>
+      </w:r>
+    </w:p>
+    <w:p>
+      <w:pPr>
+        <w:rPr>
+          <w:lang w:val="en-US"/>
+        </w:rPr>
+      </w:pPr>
+    </w:p>
+    <w:p>
+      <w:pPr>
+        <w:rPr>
+          <w:lang w:val="en-US"/>
+        </w:rPr>
+      </w:pPr>
+      <w:r>
+        <w:rPr>
+          <w:lang w:val="en-US"/>
+        </w:rPr>
+        <w:t>END FUNCTION</w:t>
+      </w:r>
+    </w:p>
+    <w:p>
+      <w:pPr>
+        <w:rPr>
+          <w:lang w:val="en-US"/>
+        </w:rPr>
+      </w:pPr>
+      <w:r>
+        <w:rPr>
+          <w:lang w:val="en-US"/>
+        </w:rPr>
+        <w:br w:type="page"/>
+      </w:r>
+    </w:p>
+    <w:p>
+      <w:pPr>
+        <w:rPr>
+          <w:b/>
+          <w:bCs/>
+          <w:lang w:val="en-GB"/>
         </w:rPr>
       </w:pPr>
       <w:r>
@@ -6775,7 +7699,7 @@
         <w:kern w:val="2"/>
         <w:sz w:val="24"/>
         <w:szCs w:val="24"/>
-        <w:lang w:eastAsia="en-US" w:bidi="ar-SA"/>
+        <w:lang w:val="en-NL" w:eastAsia="en-US" w:bidi="ar-SA"/>
         <w14:ligatures w14:val="standardContextual"/>
       </w:rPr>
     </w:rPrDefault>
@@ -7163,15 +8087,15 @@
     <w:lsdException w:name="Unresolved Mention" w:semiHidden="1" w:unhideWhenUsed="1"/>
     <w:lsdException w:name="Smart Link" w:semiHidden="1" w:unhideWhenUsed="1"/>
   </w:latentStyles>
-  <w:style w:type="paragraph" w:default="1" w:styleId="Standaard">
+  <w:style w:type="paragraph" w:default="1" w:styleId="Normal">
     <w:name w:val="Normal"/>
     <w:qFormat/>
   </w:style>
-  <w:style w:type="paragraph" w:styleId="Kop1">
+  <w:style w:type="paragraph" w:styleId="Heading1">
     <w:name w:val="heading 1"/>
-    <w:basedOn w:val="Standaard"/>
-    <w:next w:val="Standaard"/>
-    <w:link w:val="Kop1Char"/>
+    <w:basedOn w:val="Normal"/>
+    <w:next w:val="Normal"/>
+    <w:link w:val="Heading1Char"/>
     <w:uiPriority w:val="9"/>
     <w:qFormat/>
     <w:rsid w:val="0076444B"/>
@@ -7188,11 +8112,11 @@
       <w:szCs w:val="40"/>
     </w:rPr>
   </w:style>
-  <w:style w:type="paragraph" w:styleId="Kop2">
+  <w:style w:type="paragraph" w:styleId="Heading2">
     <w:name w:val="heading 2"/>
-    <w:basedOn w:val="Standaard"/>
-    <w:next w:val="Standaard"/>
-    <w:link w:val="Kop2Char"/>
+    <w:basedOn w:val="Normal"/>
+    <w:next w:val="Normal"/>
+    <w:link w:val="Heading2Char"/>
     <w:uiPriority w:val="9"/>
     <w:semiHidden/>
     <w:unhideWhenUsed/>
@@ -7211,11 +8135,11 @@
       <w:szCs w:val="32"/>
     </w:rPr>
   </w:style>
-  <w:style w:type="paragraph" w:styleId="Kop3">
+  <w:style w:type="paragraph" w:styleId="Heading3">
     <w:name w:val="heading 3"/>
-    <w:basedOn w:val="Standaard"/>
-    <w:next w:val="Standaard"/>
-    <w:link w:val="Kop3Char"/>
+    <w:basedOn w:val="Normal"/>
+    <w:next w:val="Normal"/>
+    <w:link w:val="Heading3Char"/>
     <w:uiPriority w:val="9"/>
     <w:semiHidden/>
     <w:unhideWhenUsed/>
@@ -7234,11 +8158,11 @@
       <w:szCs w:val="28"/>
     </w:rPr>
   </w:style>
-  <w:style w:type="paragraph" w:styleId="Kop4">
+  <w:style w:type="paragraph" w:styleId="Heading4">
     <w:name w:val="heading 4"/>
-    <w:basedOn w:val="Standaard"/>
-    <w:next w:val="Standaard"/>
-    <w:link w:val="Kop4Char"/>
+    <w:basedOn w:val="Normal"/>
+    <w:next w:val="Normal"/>
+    <w:link w:val="Heading4Char"/>
     <w:uiPriority w:val="9"/>
     <w:semiHidden/>
     <w:unhideWhenUsed/>
@@ -7257,11 +8181,11 @@
       <w:color w:val="0F4761" w:themeColor="accent1" w:themeShade="BF"/>
     </w:rPr>
   </w:style>
-  <w:style w:type="paragraph" w:styleId="Kop5">
+  <w:style w:type="paragraph" w:styleId="Heading5">
     <w:name w:val="heading 5"/>
-    <w:basedOn w:val="Standaard"/>
-    <w:next w:val="Standaard"/>
-    <w:link w:val="Kop5Char"/>
+    <w:basedOn w:val="Normal"/>
+    <w:next w:val="Normal"/>
+    <w:link w:val="Heading5Char"/>
     <w:uiPriority w:val="9"/>
     <w:semiHidden/>
     <w:unhideWhenUsed/>
@@ -7278,11 +8202,11 @@
       <w:color w:val="0F4761" w:themeColor="accent1" w:themeShade="BF"/>
     </w:rPr>
   </w:style>
-  <w:style w:type="paragraph" w:styleId="Kop6">
+  <w:style w:type="paragraph" w:styleId="Heading6">
     <w:name w:val="heading 6"/>
-    <w:basedOn w:val="Standaard"/>
-    <w:next w:val="Standaard"/>
-    <w:link w:val="Kop6Char"/>
+    <w:basedOn w:val="Normal"/>
+    <w:next w:val="Normal"/>
+    <w:link w:val="Heading6Char"/>
     <w:uiPriority w:val="9"/>
     <w:semiHidden/>
     <w:unhideWhenUsed/>
@@ -7301,11 +8225,11 @@
       <w:color w:val="595959" w:themeColor="text1" w:themeTint="A6"/>
     </w:rPr>
   </w:style>
-  <w:style w:type="paragraph" w:styleId="Kop7">
+  <w:style w:type="paragraph" w:styleId="Heading7">
     <w:name w:val="heading 7"/>
-    <w:basedOn w:val="Standaard"/>
-    <w:next w:val="Standaard"/>
-    <w:link w:val="Kop7Char"/>
+    <w:basedOn w:val="Normal"/>
+    <w:next w:val="Normal"/>
+    <w:link w:val="Heading7Char"/>
     <w:uiPriority w:val="9"/>
     <w:semiHidden/>
     <w:unhideWhenUsed/>
@@ -7322,11 +8246,11 @@
       <w:color w:val="595959" w:themeColor="text1" w:themeTint="A6"/>
     </w:rPr>
   </w:style>
-  <w:style w:type="paragraph" w:styleId="Kop8">
+  <w:style w:type="paragraph" w:styleId="Heading8">
     <w:name w:val="heading 8"/>
-    <w:basedOn w:val="Standaard"/>
-    <w:next w:val="Standaard"/>
-    <w:link w:val="Kop8Char"/>
+    <w:basedOn w:val="Normal"/>
+    <w:next w:val="Normal"/>
+    <w:link w:val="Heading8Char"/>
     <w:uiPriority w:val="9"/>
     <w:semiHidden/>
     <w:unhideWhenUsed/>
@@ -7345,11 +8269,11 @@
       <w:color w:val="272727" w:themeColor="text1" w:themeTint="D8"/>
     </w:rPr>
   </w:style>
-  <w:style w:type="paragraph" w:styleId="Kop9">
+  <w:style w:type="paragraph" w:styleId="Heading9">
     <w:name w:val="heading 9"/>
-    <w:basedOn w:val="Standaard"/>
-    <w:next w:val="Standaard"/>
-    <w:link w:val="Kop9Char"/>
+    <w:basedOn w:val="Normal"/>
+    <w:next w:val="Normal"/>
+    <w:link w:val="Heading9Char"/>
     <w:uiPriority w:val="9"/>
     <w:semiHidden/>
     <w:unhideWhenUsed/>
@@ -7366,12 +8290,12 @@
       <w:color w:val="272727" w:themeColor="text1" w:themeTint="D8"/>
     </w:rPr>
   </w:style>
-  <w:style w:type="character" w:default="1" w:styleId="Standaardalinea-lettertype">
+  <w:style w:type="character" w:default="1" w:styleId="DefaultParagraphFont">
     <w:name w:val="Default Paragraph Font"/>
     <w:uiPriority w:val="1"/>
     <w:unhideWhenUsed/>
   </w:style>
-  <w:style w:type="table" w:default="1" w:styleId="Standaardtabel">
+  <w:style w:type="table" w:default="1" w:styleId="TableNormal">
     <w:name w:val="Normal Table"/>
     <w:uiPriority w:val="99"/>
     <w:semiHidden/>
@@ -7386,16 +8310,16 @@
       </w:tblCellMar>
     </w:tblPr>
   </w:style>
-  <w:style w:type="numbering" w:default="1" w:styleId="Geenlijst">
+  <w:style w:type="numbering" w:default="1" w:styleId="NoList">
     <w:name w:val="No List"/>
     <w:uiPriority w:val="99"/>
     <w:semiHidden/>
     <w:unhideWhenUsed/>
   </w:style>
-  <w:style w:type="character" w:customStyle="1" w:styleId="Kop1Char">
-    <w:name w:val="Kop 1 Char"/>
-    <w:basedOn w:val="Standaardalinea-lettertype"/>
-    <w:link w:val="Kop1"/>
+  <w:style w:type="character" w:customStyle="1" w:styleId="Heading1Char">
+    <w:name w:val="Heading 1 Char"/>
+    <w:basedOn w:val="DefaultParagraphFont"/>
+    <w:link w:val="Heading1"/>
     <w:uiPriority w:val="9"/>
     <w:rsid w:val="0076444B"/>
     <w:rPr>
@@ -7405,10 +8329,10 @@
       <w:szCs w:val="40"/>
     </w:rPr>
   </w:style>
-  <w:style w:type="character" w:customStyle="1" w:styleId="Kop2Char">
-    <w:name w:val="Kop 2 Char"/>
-    <w:basedOn w:val="Standaardalinea-lettertype"/>
-    <w:link w:val="Kop2"/>
+  <w:style w:type="character" w:customStyle="1" w:styleId="Heading2Char">
+    <w:name w:val="Heading 2 Char"/>
+    <w:basedOn w:val="DefaultParagraphFont"/>
+    <w:link w:val="Heading2"/>
     <w:uiPriority w:val="9"/>
     <w:semiHidden/>
     <w:rsid w:val="0076444B"/>
@@ -7419,10 +8343,10 @@
       <w:szCs w:val="32"/>
     </w:rPr>
   </w:style>
-  <w:style w:type="character" w:customStyle="1" w:styleId="Kop3Char">
-    <w:name w:val="Kop 3 Char"/>
-    <w:basedOn w:val="Standaardalinea-lettertype"/>
-    <w:link w:val="Kop3"/>
+  <w:style w:type="character" w:customStyle="1" w:styleId="Heading3Char">
+    <w:name w:val="Heading 3 Char"/>
+    <w:basedOn w:val="DefaultParagraphFont"/>
+    <w:link w:val="Heading3"/>
     <w:uiPriority w:val="9"/>
     <w:semiHidden/>
     <w:rsid w:val="0076444B"/>
@@ -7433,10 +8357,10 @@
       <w:szCs w:val="28"/>
     </w:rPr>
   </w:style>
-  <w:style w:type="character" w:customStyle="1" w:styleId="Kop4Char">
-    <w:name w:val="Kop 4 Char"/>
-    <w:basedOn w:val="Standaardalinea-lettertype"/>
-    <w:link w:val="Kop4"/>
+  <w:style w:type="character" w:customStyle="1" w:styleId="Heading4Char">
+    <w:name w:val="Heading 4 Char"/>
+    <w:basedOn w:val="DefaultParagraphFont"/>
+    <w:link w:val="Heading4"/>
     <w:uiPriority w:val="9"/>
     <w:semiHidden/>
     <w:rsid w:val="0076444B"/>
@@ -7447,10 +8371,10 @@
       <w:color w:val="0F4761" w:themeColor="accent1" w:themeShade="BF"/>
     </w:rPr>
   </w:style>
-  <w:style w:type="character" w:customStyle="1" w:styleId="Kop5Char">
-    <w:name w:val="Kop 5 Char"/>
-    <w:basedOn w:val="Standaardalinea-lettertype"/>
-    <w:link w:val="Kop5"/>
+  <w:style w:type="character" w:customStyle="1" w:styleId="Heading5Char">
+    <w:name w:val="Heading 5 Char"/>
+    <w:basedOn w:val="DefaultParagraphFont"/>
+    <w:link w:val="Heading5"/>
     <w:uiPriority w:val="9"/>
     <w:semiHidden/>
     <w:rsid w:val="0076444B"/>
@@ -7459,10 +8383,10 @@
       <w:color w:val="0F4761" w:themeColor="accent1" w:themeShade="BF"/>
     </w:rPr>
   </w:style>
-  <w:style w:type="character" w:customStyle="1" w:styleId="Kop6Char">
-    <w:name w:val="Kop 6 Char"/>
-    <w:basedOn w:val="Standaardalinea-lettertype"/>
-    <w:link w:val="Kop6"/>
+  <w:style w:type="character" w:customStyle="1" w:styleId="Heading6Char">
+    <w:name w:val="Heading 6 Char"/>
+    <w:basedOn w:val="DefaultParagraphFont"/>
+    <w:link w:val="Heading6"/>
     <w:uiPriority w:val="9"/>
     <w:semiHidden/>
     <w:rsid w:val="0076444B"/>
@@ -7473,10 +8397,10 @@
       <w:color w:val="595959" w:themeColor="text1" w:themeTint="A6"/>
     </w:rPr>
   </w:style>
-  <w:style w:type="character" w:customStyle="1" w:styleId="Kop7Char">
-    <w:name w:val="Kop 7 Char"/>
-    <w:basedOn w:val="Standaardalinea-lettertype"/>
-    <w:link w:val="Kop7"/>
+  <w:style w:type="character" w:customStyle="1" w:styleId="Heading7Char">
+    <w:name w:val="Heading 7 Char"/>
+    <w:basedOn w:val="DefaultParagraphFont"/>
+    <w:link w:val="Heading7"/>
     <w:uiPriority w:val="9"/>
     <w:semiHidden/>
     <w:rsid w:val="0076444B"/>
@@ -7485,10 +8409,10 @@
       <w:color w:val="595959" w:themeColor="text1" w:themeTint="A6"/>
     </w:rPr>
   </w:style>
-  <w:style w:type="character" w:customStyle="1" w:styleId="Kop8Char">
-    <w:name w:val="Kop 8 Char"/>
-    <w:basedOn w:val="Standaardalinea-lettertype"/>
-    <w:link w:val="Kop8"/>
+  <w:style w:type="character" w:customStyle="1" w:styleId="Heading8Char">
+    <w:name w:val="Heading 8 Char"/>
+    <w:basedOn w:val="DefaultParagraphFont"/>
+    <w:link w:val="Heading8"/>
     <w:uiPriority w:val="9"/>
     <w:semiHidden/>
     <w:rsid w:val="0076444B"/>
@@ -7499,10 +8423,10 @@
       <w:color w:val="272727" w:themeColor="text1" w:themeTint="D8"/>
     </w:rPr>
   </w:style>
-  <w:style w:type="character" w:customStyle="1" w:styleId="Kop9Char">
-    <w:name w:val="Kop 9 Char"/>
-    <w:basedOn w:val="Standaardalinea-lettertype"/>
-    <w:link w:val="Kop9"/>
+  <w:style w:type="character" w:customStyle="1" w:styleId="Heading9Char">
+    <w:name w:val="Heading 9 Char"/>
+    <w:basedOn w:val="DefaultParagraphFont"/>
+    <w:link w:val="Heading9"/>
     <w:uiPriority w:val="9"/>
     <w:semiHidden/>
     <w:rsid w:val="0076444B"/>
@@ -7511,11 +8435,11 @@
       <w:color w:val="272727" w:themeColor="text1" w:themeTint="D8"/>
     </w:rPr>
   </w:style>
-  <w:style w:type="paragraph" w:styleId="Titel">
+  <w:style w:type="paragraph" w:styleId="Title">
     <w:name w:val="Title"/>
-    <w:basedOn w:val="Standaard"/>
-    <w:next w:val="Standaard"/>
-    <w:link w:val="TitelChar"/>
+    <w:basedOn w:val="Normal"/>
+    <w:next w:val="Normal"/>
+    <w:link w:val="TitleChar"/>
     <w:uiPriority w:val="10"/>
     <w:qFormat/>
     <w:rsid w:val="0076444B"/>
@@ -7531,10 +8455,10 @@
       <w:szCs w:val="56"/>
     </w:rPr>
   </w:style>
-  <w:style w:type="character" w:customStyle="1" w:styleId="TitelChar">
-    <w:name w:val="Titel Char"/>
-    <w:basedOn w:val="Standaardalinea-lettertype"/>
-    <w:link w:val="Titel"/>
+  <w:style w:type="character" w:customStyle="1" w:styleId="TitleChar">
+    <w:name w:val="Title Char"/>
+    <w:basedOn w:val="DefaultParagraphFont"/>
+    <w:link w:val="Title"/>
     <w:uiPriority w:val="10"/>
     <w:rsid w:val="0076444B"/>
     <w:rPr>
@@ -7545,11 +8469,11 @@
       <w:szCs w:val="56"/>
     </w:rPr>
   </w:style>
-  <w:style w:type="paragraph" w:styleId="Ondertitel">
+  <w:style w:type="paragraph" w:styleId="Subtitle">
     <w:name w:val="Subtitle"/>
-    <w:basedOn w:val="Standaard"/>
-    <w:next w:val="Standaard"/>
-    <w:link w:val="OndertitelChar"/>
+    <w:basedOn w:val="Normal"/>
+    <w:next w:val="Normal"/>
+    <w:link w:val="SubtitleChar"/>
     <w:uiPriority w:val="11"/>
     <w:qFormat/>
     <w:rsid w:val="0076444B"/>
@@ -7566,10 +8490,10 @@
       <w:szCs w:val="28"/>
     </w:rPr>
   </w:style>
-  <w:style w:type="character" w:customStyle="1" w:styleId="OndertitelChar">
-    <w:name w:val="Ondertitel Char"/>
-    <w:basedOn w:val="Standaardalinea-lettertype"/>
-    <w:link w:val="Ondertitel"/>
+  <w:style w:type="character" w:customStyle="1" w:styleId="SubtitleChar">
+    <w:name w:val="Subtitle Char"/>
+    <w:basedOn w:val="DefaultParagraphFont"/>
+    <w:link w:val="Subtitle"/>
     <w:uiPriority w:val="11"/>
     <w:rsid w:val="0076444B"/>
     <w:rPr>
@@ -7580,11 +8504,11 @@
       <w:szCs w:val="28"/>
     </w:rPr>
   </w:style>
-  <w:style w:type="paragraph" w:styleId="Citaat">
+  <w:style w:type="paragraph" w:styleId="Quote">
     <w:name w:val="Quote"/>
-    <w:basedOn w:val="Standaard"/>
-    <w:next w:val="Standaard"/>
-    <w:link w:val="CitaatChar"/>
+    <w:basedOn w:val="Normal"/>
+    <w:next w:val="Normal"/>
+    <w:link w:val="QuoteChar"/>
     <w:uiPriority w:val="29"/>
     <w:qFormat/>
     <w:rsid w:val="0076444B"/>
@@ -7598,10 +8522,10 @@
       <w:color w:val="404040" w:themeColor="text1" w:themeTint="BF"/>
     </w:rPr>
   </w:style>
-  <w:style w:type="character" w:customStyle="1" w:styleId="CitaatChar">
-    <w:name w:val="Citaat Char"/>
-    <w:basedOn w:val="Standaardalinea-lettertype"/>
-    <w:link w:val="Citaat"/>
+  <w:style w:type="character" w:customStyle="1" w:styleId="QuoteChar">
+    <w:name w:val="Quote Char"/>
+    <w:basedOn w:val="DefaultParagraphFont"/>
+    <w:link w:val="Quote"/>
     <w:uiPriority w:val="29"/>
     <w:rsid w:val="0076444B"/>
     <w:rPr>
@@ -7610,9 +8534,9 @@
       <w:color w:val="404040" w:themeColor="text1" w:themeTint="BF"/>
     </w:rPr>
   </w:style>
-  <w:style w:type="paragraph" w:styleId="Lijstalinea">
+  <w:style w:type="paragraph" w:styleId="ListParagraph">
     <w:name w:val="List Paragraph"/>
-    <w:basedOn w:val="Standaard"/>
+    <w:basedOn w:val="Normal"/>
     <w:uiPriority w:val="34"/>
     <w:qFormat/>
     <w:rsid w:val="0076444B"/>
@@ -7621,9 +8545,9 @@
       <w:contextualSpacing/>
     </w:pPr>
   </w:style>
-  <w:style w:type="character" w:styleId="Intensievebenadrukking">
+  <w:style w:type="character" w:styleId="IntenseEmphasis">
     <w:name w:val="Intense Emphasis"/>
-    <w:basedOn w:val="Standaardalinea-lettertype"/>
+    <w:basedOn w:val="DefaultParagraphFont"/>
     <w:uiPriority w:val="21"/>
     <w:qFormat/>
     <w:rsid w:val="0076444B"/>
@@ -7633,11 +8557,11 @@
       <w:color w:val="0F4761" w:themeColor="accent1" w:themeShade="BF"/>
     </w:rPr>
   </w:style>
-  <w:style w:type="paragraph" w:styleId="Duidelijkcitaat">
+  <w:style w:type="paragraph" w:styleId="IntenseQuote">
     <w:name w:val="Intense Quote"/>
-    <w:basedOn w:val="Standaard"/>
-    <w:next w:val="Standaard"/>
-    <w:link w:val="DuidelijkcitaatChar"/>
+    <w:basedOn w:val="Normal"/>
+    <w:next w:val="Normal"/>
+    <w:link w:val="IntenseQuoteChar"/>
     <w:uiPriority w:val="30"/>
     <w:qFormat/>
     <w:rsid w:val="0076444B"/>
@@ -7656,10 +8580,10 @@
       <w:color w:val="0F4761" w:themeColor="accent1" w:themeShade="BF"/>
     </w:rPr>
   </w:style>
-  <w:style w:type="character" w:customStyle="1" w:styleId="DuidelijkcitaatChar">
-    <w:name w:val="Duidelijk citaat Char"/>
-    <w:basedOn w:val="Standaardalinea-lettertype"/>
-    <w:link w:val="Duidelijkcitaat"/>
+  <w:style w:type="character" w:customStyle="1" w:styleId="IntenseQuoteChar">
+    <w:name w:val="Intense Quote Char"/>
+    <w:basedOn w:val="DefaultParagraphFont"/>
+    <w:link w:val="IntenseQuote"/>
     <w:uiPriority w:val="30"/>
     <w:rsid w:val="0076444B"/>
     <w:rPr>
@@ -7668,9 +8592,9 @@
       <w:color w:val="0F4761" w:themeColor="accent1" w:themeShade="BF"/>
     </w:rPr>
   </w:style>
-  <w:style w:type="character" w:styleId="Intensieveverwijzing">
+  <w:style w:type="character" w:styleId="IntenseReference">
     <w:name w:val="Intense Reference"/>
-    <w:basedOn w:val="Standaardalinea-lettertype"/>
+    <w:basedOn w:val="DefaultParagraphFont"/>
     <w:uiPriority w:val="32"/>
     <w:qFormat/>
     <w:rsid w:val="0076444B"/>
@@ -7682,9 +8606,9 @@
       <w:spacing w:val="5"/>
     </w:rPr>
   </w:style>
-  <w:style w:type="table" w:styleId="Tabelraster">
+  <w:style w:type="table" w:styleId="TableGrid">
     <w:name w:val="Table Grid"/>
-    <w:basedOn w:val="Standaardtabel"/>
+    <w:basedOn w:val="TableNormal"/>
     <w:uiPriority w:val="39"/>
     <w:rsid w:val="00CC48B7"/>
     <w:pPr>

</xml_diff>